<commit_message>
doc(backend): And some dirs changed
</commit_message>
<xml_diff>
--- a/docs/SCRUM/DIARIO/Scrum Diario de Miguel.docx
+++ b/docs/SCRUM/DIARIO/Scrum Diario de Miguel.docx
@@ -1898,6 +1898,31 @@
               <w:t xml:space="preserve">· Redactar product backlog</w:t>
             </w:r>
           </w:p>
+          <w:p>
+            <w:pPr>
+              <w:widowControl w:val="0"/>
+              <w:spacing w:line="240" w:lineRule="auto"/>
+              <w:rPr/>
+            </w:pPr>
+            <w:r>
+              <w:rPr>
+                <w:rtl w:val="0"/>
+              </w:rPr>
+            </w:r>
+          </w:p>
+          <w:p>
+            <w:pPr>
+              <w:widowControl w:val="0"/>
+              <w:spacing w:line="240" w:lineRule="auto"/>
+              <w:rPr/>
+            </w:pPr>
+            <w:r>
+              <w:rPr>
+                <w:rtl w:val="0"/>
+              </w:rPr>
+              <w:t xml:space="preserve">· Redactar sprint 2</w:t>
+            </w:r>
+          </w:p>
         </w:tc>
         <w:tc>
           <w:tcPr>
@@ -5617,7 +5642,7 @@
                 <w:color w:val="ffffff"/>
                 <w:rtl w:val="0"/>
               </w:rPr>
-              <w:t xml:space="preserve">05/01/2024</w:t>
+              <w:t xml:space="preserve">05/02/2024</w:t>
             </w:r>
           </w:p>
         </w:tc>
@@ -6011,7 +6036,7 @@
                 <w:color w:val="ffffff"/>
                 <w:rtl w:val="0"/>
               </w:rPr>
-              <w:t xml:space="preserve">06/01/2024</w:t>
+              <w:t xml:space="preserve">06/02/2024</w:t>
             </w:r>
           </w:p>
         </w:tc>
@@ -6413,23 +6438,23 @@
                 <w:color w:val="ffffff"/>
                 <w:rtl w:val="0"/>
               </w:rPr>
-              <w:t xml:space="preserve">Dia 8</w:t>
-            </w:r>
-          </w:p>
-          <w:p>
-            <w:pPr>
-              <w:widowControl w:val="0"/>
-              <w:spacing w:line="240" w:lineRule="auto"/>
-              <w:rPr>
-                <w:color w:val="ffffff"/>
-              </w:rPr>
-            </w:pPr>
-            <w:r>
-              <w:rPr>
-                <w:color w:val="ffffff"/>
-                <w:rtl w:val="0"/>
-              </w:rPr>
-              <w:t xml:space="preserve">26/01/2024</w:t>
+              <w:t xml:space="preserve">Dia 17</w:t>
+            </w:r>
+          </w:p>
+          <w:p>
+            <w:pPr>
+              <w:widowControl w:val="0"/>
+              <w:spacing w:line="240" w:lineRule="auto"/>
+              <w:rPr>
+                <w:color w:val="ffffff"/>
+              </w:rPr>
+            </w:pPr>
+            <w:r>
+              <w:rPr>
+                <w:color w:val="ffffff"/>
+                <w:rtl w:val="0"/>
+              </w:rPr>
+              <w:t xml:space="preserve">07/02/2024</w:t>
             </w:r>
           </w:p>
         </w:tc>
@@ -6570,6 +6595,32 @@
               <w:rPr>
                 <w:rtl w:val="0"/>
               </w:rPr>
+              <w:t xml:space="preserve">· Termino scroll infinito</w:t>
+            </w:r>
+          </w:p>
+          <w:p>
+            <w:pPr>
+              <w:widowControl w:val="0"/>
+              <w:spacing w:line="240" w:lineRule="auto"/>
+              <w:rPr/>
+            </w:pPr>
+            <w:r>
+              <w:rPr>
+                <w:rtl w:val="0"/>
+              </w:rPr>
+            </w:r>
+          </w:p>
+          <w:p>
+            <w:pPr>
+              <w:widowControl w:val="0"/>
+              <w:spacing w:line="240" w:lineRule="auto"/>
+              <w:rPr/>
+            </w:pPr>
+            <w:r>
+              <w:rPr>
+                <w:rtl w:val="0"/>
+              </w:rPr>
+              <w:t xml:space="preserve">· En vez de un algoritmo hago más reciente primero</w:t>
             </w:r>
           </w:p>
         </w:tc>
@@ -6594,6 +6645,7 @@
               <w:rPr>
                 <w:rtl w:val="0"/>
               </w:rPr>
+              <w:t xml:space="preserve">· Preparar mailing del servidor</w:t>
             </w:r>
           </w:p>
         </w:tc>
@@ -6618,6 +6670,7 @@
               <w:rPr>
                 <w:rtl w:val="0"/>
               </w:rPr>
+              <w:t xml:space="preserve">· Varios problemas y bugs con el fetching</w:t>
             </w:r>
           </w:p>
         </w:tc>
@@ -6627,6 +6680,19 @@
       <w:pPr>
         <w:rPr/>
       </w:pPr>
+      <w:r>
+        <w:rPr>
+          <w:rtl w:val="0"/>
+        </w:rPr>
+      </w:r>
+    </w:p>
+    <w:p>
+      <w:pPr>
+        <w:rPr/>
+      </w:pPr>
+      <w:r>
+        <w:br w:type="page"/>
+      </w:r>
       <w:r>
         <w:rPr>
           <w:rtl w:val="0"/>
@@ -6704,23 +6770,23 @@
                 <w:color w:val="ffffff"/>
                 <w:rtl w:val="0"/>
               </w:rPr>
-              <w:t xml:space="preserve">Dia 8</w:t>
-            </w:r>
-          </w:p>
-          <w:p>
-            <w:pPr>
-              <w:widowControl w:val="0"/>
-              <w:spacing w:line="240" w:lineRule="auto"/>
-              <w:rPr>
-                <w:color w:val="ffffff"/>
-              </w:rPr>
-            </w:pPr>
-            <w:r>
-              <w:rPr>
-                <w:color w:val="ffffff"/>
-                <w:rtl w:val="0"/>
-              </w:rPr>
-              <w:t xml:space="preserve">26/01/2024</w:t>
+              <w:t xml:space="preserve">Dia 18</w:t>
+            </w:r>
+          </w:p>
+          <w:p>
+            <w:pPr>
+              <w:widowControl w:val="0"/>
+              <w:spacing w:line="240" w:lineRule="auto"/>
+              <w:rPr>
+                <w:color w:val="ffffff"/>
+              </w:rPr>
+            </w:pPr>
+            <w:r>
+              <w:rPr>
+                <w:color w:val="ffffff"/>
+                <w:rtl w:val="0"/>
+              </w:rPr>
+              <w:t xml:space="preserve">08/02/2024</w:t>
             </w:r>
           </w:p>
         </w:tc>
@@ -6861,6 +6927,82 @@
               <w:rPr>
                 <w:rtl w:val="0"/>
               </w:rPr>
+              <w:t xml:space="preserve">· Creo clase con método para enviar mails</w:t>
+            </w:r>
+          </w:p>
+          <w:p>
+            <w:pPr>
+              <w:widowControl w:val="0"/>
+              <w:spacing w:line="240" w:lineRule="auto"/>
+              <w:rPr/>
+            </w:pPr>
+            <w:r>
+              <w:rPr>
+                <w:rtl w:val="0"/>
+              </w:rPr>
+            </w:r>
+          </w:p>
+          <w:p>
+            <w:pPr>
+              <w:widowControl w:val="0"/>
+              <w:spacing w:line="240" w:lineRule="auto"/>
+              <w:rPr/>
+            </w:pPr>
+            <w:r>
+              <w:rPr>
+                <w:rtl w:val="0"/>
+              </w:rPr>
+              <w:t xml:space="preserve">· Modifico config.php</w:t>
+            </w:r>
+          </w:p>
+          <w:p>
+            <w:pPr>
+              <w:widowControl w:val="0"/>
+              <w:spacing w:line="240" w:lineRule="auto"/>
+              <w:rPr/>
+            </w:pPr>
+            <w:r>
+              <w:rPr>
+                <w:rtl w:val="0"/>
+              </w:rPr>
+            </w:r>
+          </w:p>
+          <w:p>
+            <w:pPr>
+              <w:widowControl w:val="0"/>
+              <w:spacing w:line="240" w:lineRule="auto"/>
+              <w:rPr/>
+            </w:pPr>
+            <w:r>
+              <w:rPr>
+                <w:rtl w:val="0"/>
+              </w:rPr>
+              <w:t xml:space="preserve">· Documento dependencias</w:t>
+            </w:r>
+          </w:p>
+          <w:p>
+            <w:pPr>
+              <w:widowControl w:val="0"/>
+              <w:spacing w:line="240" w:lineRule="auto"/>
+              <w:rPr/>
+            </w:pPr>
+            <w:r>
+              <w:rPr>
+                <w:rtl w:val="0"/>
+              </w:rPr>
+            </w:r>
+          </w:p>
+          <w:p>
+            <w:pPr>
+              <w:widowControl w:val="0"/>
+              <w:spacing w:line="240" w:lineRule="auto"/>
+              <w:rPr/>
+            </w:pPr>
+            <w:r>
+              <w:rPr>
+                <w:rtl w:val="0"/>
+              </w:rPr>
+              <w:t xml:space="preserve">· Hago testing de la PR de Jaime</w:t>
             </w:r>
           </w:p>
         </w:tc>
@@ -6885,6 +7027,57 @@
               <w:rPr>
                 <w:rtl w:val="0"/>
               </w:rPr>
+              <w:t xml:space="preserve">· Arreglar el login (?)</w:t>
+            </w:r>
+          </w:p>
+          <w:p>
+            <w:pPr>
+              <w:widowControl w:val="0"/>
+              <w:spacing w:line="240" w:lineRule="auto"/>
+              <w:rPr/>
+            </w:pPr>
+            <w:r>
+              <w:rPr>
+                <w:rtl w:val="0"/>
+              </w:rPr>
+            </w:r>
+          </w:p>
+          <w:p>
+            <w:pPr>
+              <w:widowControl w:val="0"/>
+              <w:spacing w:line="240" w:lineRule="auto"/>
+              <w:rPr/>
+            </w:pPr>
+            <w:r>
+              <w:rPr>
+                <w:rtl w:val="0"/>
+              </w:rPr>
+              <w:t xml:space="preserve">· Modificar DB</w:t>
+            </w:r>
+          </w:p>
+          <w:p>
+            <w:pPr>
+              <w:widowControl w:val="0"/>
+              <w:spacing w:line="240" w:lineRule="auto"/>
+              <w:rPr/>
+            </w:pPr>
+            <w:r>
+              <w:rPr>
+                <w:rtl w:val="0"/>
+              </w:rPr>
+            </w:r>
+          </w:p>
+          <w:p>
+            <w:pPr>
+              <w:widowControl w:val="0"/>
+              <w:spacing w:line="240" w:lineRule="auto"/>
+              <w:rPr/>
+            </w:pPr>
+            <w:r>
+              <w:rPr>
+                <w:rtl w:val="0"/>
+              </w:rPr>
+              <w:t xml:space="preserve">· Mejorar diseño</w:t>
             </w:r>
           </w:p>
         </w:tc>
@@ -6995,23 +7188,23 @@
                 <w:color w:val="ffffff"/>
                 <w:rtl w:val="0"/>
               </w:rPr>
-              <w:t xml:space="preserve">Dia 8</w:t>
-            </w:r>
-          </w:p>
-          <w:p>
-            <w:pPr>
-              <w:widowControl w:val="0"/>
-              <w:spacing w:line="240" w:lineRule="auto"/>
-              <w:rPr>
-                <w:color w:val="ffffff"/>
-              </w:rPr>
-            </w:pPr>
-            <w:r>
-              <w:rPr>
-                <w:color w:val="ffffff"/>
-                <w:rtl w:val="0"/>
-              </w:rPr>
-              <w:t xml:space="preserve">26/01/2024</w:t>
+              <w:t xml:space="preserve">Dia 19</w:t>
+            </w:r>
+          </w:p>
+          <w:p>
+            <w:pPr>
+              <w:widowControl w:val="0"/>
+              <w:spacing w:line="240" w:lineRule="auto"/>
+              <w:rPr>
+                <w:color w:val="ffffff"/>
+              </w:rPr>
+            </w:pPr>
+            <w:r>
+              <w:rPr>
+                <w:color w:val="ffffff"/>
+                <w:rtl w:val="0"/>
+              </w:rPr>
+              <w:t xml:space="preserve">09/02/2024</w:t>
             </w:r>
           </w:p>
         </w:tc>
@@ -7152,6 +7345,32 @@
               <w:rPr>
                 <w:rtl w:val="0"/>
               </w:rPr>
+              <w:t xml:space="preserve">· Trabajo en el diseño de varias páginas y componentes</w:t>
+            </w:r>
+          </w:p>
+          <w:p>
+            <w:pPr>
+              <w:widowControl w:val="0"/>
+              <w:spacing w:line="240" w:lineRule="auto"/>
+              <w:rPr/>
+            </w:pPr>
+            <w:r>
+              <w:rPr>
+                <w:rtl w:val="0"/>
+              </w:rPr>
+            </w:r>
+          </w:p>
+          <w:p>
+            <w:pPr>
+              <w:widowControl w:val="0"/>
+              <w:spacing w:line="240" w:lineRule="auto"/>
+              <w:rPr/>
+            </w:pPr>
+            <w:r>
+              <w:rPr>
+                <w:rtl w:val="0"/>
+              </w:rPr>
+              <w:t xml:space="preserve">· Hago pruebas en el login</w:t>
             </w:r>
           </w:p>
         </w:tc>
@@ -7176,6 +7395,32 @@
               <w:rPr>
                 <w:rtl w:val="0"/>
               </w:rPr>
+              <w:t xml:space="preserve">· Arreglar login</w:t>
+            </w:r>
+          </w:p>
+          <w:p>
+            <w:pPr>
+              <w:widowControl w:val="0"/>
+              <w:spacing w:line="240" w:lineRule="auto"/>
+              <w:rPr/>
+            </w:pPr>
+            <w:r>
+              <w:rPr>
+                <w:rtl w:val="0"/>
+              </w:rPr>
+            </w:r>
+          </w:p>
+          <w:p>
+            <w:pPr>
+              <w:widowControl w:val="0"/>
+              <w:spacing w:line="240" w:lineRule="auto"/>
+              <w:rPr/>
+            </w:pPr>
+            <w:r>
+              <w:rPr>
+                <w:rtl w:val="0"/>
+              </w:rPr>
+              <w:t xml:space="preserve">· Seguir con diseño</w:t>
             </w:r>
           </w:p>
         </w:tc>
@@ -7205,6 +7450,2555 @@
         </w:tc>
       </w:tr>
     </w:tbl>
+    <w:p>
+      <w:pPr>
+        <w:rPr/>
+      </w:pPr>
+      <w:r>
+        <w:rPr>
+          <w:rtl w:val="0"/>
+        </w:rPr>
+      </w:r>
+    </w:p>
+    <w:p>
+      <w:pPr>
+        <w:rPr/>
+      </w:pPr>
+      <w:r>
+        <w:rPr>
+          <w:rtl w:val="0"/>
+        </w:rPr>
+      </w:r>
+    </w:p>
+    <w:tbl>
+      <w:tblPr>
+        <w:tblStyle w:val="Table20"/>
+        <w:tblW w:w="9029.0" w:type="dxa"/>
+        <w:jc w:val="left"/>
+        <w:tblBorders>
+          <w:top w:color="000000" w:space="0" w:sz="8" w:val="single"/>
+          <w:left w:color="000000" w:space="0" w:sz="8" w:val="single"/>
+          <w:bottom w:color="000000" w:space="0" w:sz="8" w:val="single"/>
+          <w:right w:color="000000" w:space="0" w:sz="8" w:val="single"/>
+          <w:insideH w:color="000000" w:space="0" w:sz="8" w:val="single"/>
+          <w:insideV w:color="000000" w:space="0" w:sz="8" w:val="single"/>
+        </w:tblBorders>
+        <w:tblLayout w:type="fixed"/>
+        <w:tblLook w:val="0600"/>
+      </w:tblPr>
+      <w:tblGrid>
+        <w:gridCol w:w="2257.25"/>
+        <w:gridCol w:w="2257.25"/>
+        <w:gridCol w:w="2257.25"/>
+        <w:gridCol w:w="2257.25"/>
+        <w:tblGridChange w:id="0">
+          <w:tblGrid>
+            <w:gridCol w:w="2257.25"/>
+            <w:gridCol w:w="2257.25"/>
+            <w:gridCol w:w="2257.25"/>
+            <w:gridCol w:w="2257.25"/>
+          </w:tblGrid>
+        </w:tblGridChange>
+      </w:tblGrid>
+      <w:tr>
+        <w:trPr>
+          <w:cantSplit w:val="0"/>
+          <w:trHeight w:val="420" w:hRule="atLeast"/>
+          <w:tblHeader w:val="0"/>
+        </w:trPr>
+        <w:tc>
+          <w:tcPr>
+            <w:vMerge w:val="restart"/>
+            <w:shd w:fill="434343" w:val="clear"/>
+            <w:tcMar>
+              <w:top w:w="100.0" w:type="dxa"/>
+              <w:left w:w="100.0" w:type="dxa"/>
+              <w:bottom w:w="100.0" w:type="dxa"/>
+              <w:right w:w="100.0" w:type="dxa"/>
+            </w:tcMar>
+            <w:vAlign w:val="top"/>
+          </w:tcPr>
+          <w:p>
+            <w:pPr>
+              <w:widowControl w:val="0"/>
+              <w:spacing w:line="240" w:lineRule="auto"/>
+              <w:rPr>
+                <w:color w:val="ffffff"/>
+              </w:rPr>
+            </w:pPr>
+            <w:r>
+              <w:rPr>
+                <w:color w:val="ffffff"/>
+                <w:rtl w:val="0"/>
+              </w:rPr>
+              <w:t xml:space="preserve">Dia 20</w:t>
+            </w:r>
+          </w:p>
+          <w:p>
+            <w:pPr>
+              <w:widowControl w:val="0"/>
+              <w:spacing w:line="240" w:lineRule="auto"/>
+              <w:rPr>
+                <w:color w:val="ffffff"/>
+              </w:rPr>
+            </w:pPr>
+            <w:r>
+              <w:rPr>
+                <w:color w:val="ffffff"/>
+                <w:rtl w:val="0"/>
+              </w:rPr>
+              <w:t xml:space="preserve">11/02/2024</w:t>
+            </w:r>
+          </w:p>
+        </w:tc>
+        <w:tc>
+          <w:tcPr>
+            <w:shd w:fill="434343" w:val="clear"/>
+            <w:tcMar>
+              <w:top w:w="100.0" w:type="dxa"/>
+              <w:left w:w="100.0" w:type="dxa"/>
+              <w:bottom w:w="100.0" w:type="dxa"/>
+              <w:right w:w="100.0" w:type="dxa"/>
+            </w:tcMar>
+            <w:vAlign w:val="top"/>
+          </w:tcPr>
+          <w:p>
+            <w:pPr>
+              <w:widowControl w:val="0"/>
+              <w:spacing w:line="240" w:lineRule="auto"/>
+              <w:rPr>
+                <w:color w:val="ffffff"/>
+              </w:rPr>
+            </w:pPr>
+            <w:r>
+              <w:rPr>
+                <w:color w:val="ffffff"/>
+                <w:rtl w:val="0"/>
+              </w:rPr>
+              <w:t xml:space="preserve">Trabajo realizado el día anterior</w:t>
+            </w:r>
+          </w:p>
+        </w:tc>
+        <w:tc>
+          <w:tcPr>
+            <w:shd w:fill="434343" w:val="clear"/>
+            <w:tcMar>
+              <w:top w:w="100.0" w:type="dxa"/>
+              <w:left w:w="100.0" w:type="dxa"/>
+              <w:bottom w:w="100.0" w:type="dxa"/>
+              <w:right w:w="100.0" w:type="dxa"/>
+            </w:tcMar>
+            <w:vAlign w:val="top"/>
+          </w:tcPr>
+          <w:p>
+            <w:pPr>
+              <w:widowControl w:val="0"/>
+              <w:spacing w:line="240" w:lineRule="auto"/>
+              <w:rPr>
+                <w:color w:val="ffffff"/>
+              </w:rPr>
+            </w:pPr>
+            <w:r>
+              <w:rPr>
+                <w:color w:val="ffffff"/>
+                <w:rtl w:val="0"/>
+              </w:rPr>
+              <w:t xml:space="preserve">Trabajo a realizar el día de hoy</w:t>
+            </w:r>
+          </w:p>
+        </w:tc>
+        <w:tc>
+          <w:tcPr>
+            <w:shd w:fill="434343" w:val="clear"/>
+            <w:tcMar>
+              <w:top w:w="100.0" w:type="dxa"/>
+              <w:left w:w="100.0" w:type="dxa"/>
+              <w:bottom w:w="100.0" w:type="dxa"/>
+              <w:right w:w="100.0" w:type="dxa"/>
+            </w:tcMar>
+            <w:vAlign w:val="top"/>
+          </w:tcPr>
+          <w:p>
+            <w:pPr>
+              <w:widowControl w:val="0"/>
+              <w:spacing w:line="240" w:lineRule="auto"/>
+              <w:rPr>
+                <w:color w:val="ffffff"/>
+              </w:rPr>
+            </w:pPr>
+            <w:r>
+              <w:rPr>
+                <w:color w:val="ffffff"/>
+                <w:rtl w:val="0"/>
+              </w:rPr>
+              <w:t xml:space="preserve">Impedimentos</w:t>
+            </w:r>
+          </w:p>
+        </w:tc>
+      </w:tr>
+      <w:tr>
+        <w:trPr>
+          <w:cantSplit w:val="0"/>
+          <w:trHeight w:val="420" w:hRule="atLeast"/>
+          <w:tblHeader w:val="0"/>
+        </w:trPr>
+        <w:tc>
+          <w:tcPr>
+            <w:vMerge w:val="continue"/>
+            <w:shd w:fill="434343" w:val="clear"/>
+            <w:tcMar>
+              <w:top w:w="100.0" w:type="dxa"/>
+              <w:left w:w="100.0" w:type="dxa"/>
+              <w:bottom w:w="100.0" w:type="dxa"/>
+              <w:right w:w="100.0" w:type="dxa"/>
+            </w:tcMar>
+            <w:vAlign w:val="top"/>
+          </w:tcPr>
+          <w:p>
+            <w:pPr>
+              <w:widowControl w:val="0"/>
+              <w:spacing w:line="240" w:lineRule="auto"/>
+              <w:rPr/>
+            </w:pPr>
+            <w:r>
+              <w:rPr>
+                <w:rtl w:val="0"/>
+              </w:rPr>
+            </w:r>
+          </w:p>
+        </w:tc>
+        <w:tc>
+          <w:tcPr>
+            <w:shd w:fill="auto" w:val="clear"/>
+            <w:tcMar>
+              <w:top w:w="100.0" w:type="dxa"/>
+              <w:left w:w="100.0" w:type="dxa"/>
+              <w:bottom w:w="100.0" w:type="dxa"/>
+              <w:right w:w="100.0" w:type="dxa"/>
+            </w:tcMar>
+            <w:vAlign w:val="top"/>
+          </w:tcPr>
+          <w:p>
+            <w:pPr>
+              <w:widowControl w:val="0"/>
+              <w:spacing w:line="240" w:lineRule="auto"/>
+              <w:rPr/>
+            </w:pPr>
+            <w:r>
+              <w:rPr>
+                <w:rtl w:val="0"/>
+              </w:rPr>
+              <w:t xml:space="preserve">· Arreglos y testing del login</w:t>
+            </w:r>
+          </w:p>
+          <w:p>
+            <w:pPr>
+              <w:widowControl w:val="0"/>
+              <w:spacing w:line="240" w:lineRule="auto"/>
+              <w:rPr/>
+            </w:pPr>
+            <w:r>
+              <w:rPr>
+                <w:rtl w:val="0"/>
+              </w:rPr>
+            </w:r>
+          </w:p>
+          <w:p>
+            <w:pPr>
+              <w:widowControl w:val="0"/>
+              <w:spacing w:line="240" w:lineRule="auto"/>
+              <w:rPr/>
+            </w:pPr>
+            <w:r>
+              <w:rPr>
+                <w:rtl w:val="0"/>
+              </w:rPr>
+              <w:t xml:space="preserve">· Hago PR con los cambios en el diseño</w:t>
+            </w:r>
+          </w:p>
+        </w:tc>
+        <w:tc>
+          <w:tcPr>
+            <w:shd w:fill="auto" w:val="clear"/>
+            <w:tcMar>
+              <w:top w:w="100.0" w:type="dxa"/>
+              <w:left w:w="100.0" w:type="dxa"/>
+              <w:bottom w:w="100.0" w:type="dxa"/>
+              <w:right w:w="100.0" w:type="dxa"/>
+            </w:tcMar>
+            <w:vAlign w:val="top"/>
+          </w:tcPr>
+          <w:p>
+            <w:pPr>
+              <w:widowControl w:val="0"/>
+              <w:spacing w:line="240" w:lineRule="auto"/>
+              <w:rPr/>
+            </w:pPr>
+            <w:r>
+              <w:rPr>
+                <w:rtl w:val="0"/>
+              </w:rPr>
+              <w:t xml:space="preserve">· Probar app en aws con RDS desacoplado</w:t>
+            </w:r>
+          </w:p>
+          <w:p>
+            <w:pPr>
+              <w:widowControl w:val="0"/>
+              <w:spacing w:line="240" w:lineRule="auto"/>
+              <w:rPr/>
+            </w:pPr>
+            <w:r>
+              <w:rPr>
+                <w:rtl w:val="0"/>
+              </w:rPr>
+            </w:r>
+          </w:p>
+          <w:p>
+            <w:pPr>
+              <w:widowControl w:val="0"/>
+              <w:spacing w:line="240" w:lineRule="auto"/>
+              <w:rPr/>
+            </w:pPr>
+            <w:r>
+              <w:rPr>
+                <w:rtl w:val="0"/>
+              </w:rPr>
+              <w:t xml:space="preserve">· Arreglar login</w:t>
+            </w:r>
+          </w:p>
+        </w:tc>
+        <w:tc>
+          <w:tcPr>
+            <w:shd w:fill="auto" w:val="clear"/>
+            <w:tcMar>
+              <w:top w:w="100.0" w:type="dxa"/>
+              <w:left w:w="100.0" w:type="dxa"/>
+              <w:bottom w:w="100.0" w:type="dxa"/>
+              <w:right w:w="100.0" w:type="dxa"/>
+            </w:tcMar>
+            <w:vAlign w:val="top"/>
+          </w:tcPr>
+          <w:p>
+            <w:pPr>
+              <w:widowControl w:val="0"/>
+              <w:spacing w:line="240" w:lineRule="auto"/>
+              <w:rPr/>
+            </w:pPr>
+            <w:r>
+              <w:rPr>
+                <w:rtl w:val="0"/>
+              </w:rPr>
+            </w:r>
+          </w:p>
+        </w:tc>
+      </w:tr>
+    </w:tbl>
+    <w:p>
+      <w:pPr>
+        <w:rPr/>
+      </w:pPr>
+      <w:r>
+        <w:rPr>
+          <w:rtl w:val="0"/>
+        </w:rPr>
+      </w:r>
+    </w:p>
+    <w:p>
+      <w:pPr>
+        <w:rPr/>
+      </w:pPr>
+      <w:r>
+        <w:rPr>
+          <w:rtl w:val="0"/>
+        </w:rPr>
+      </w:r>
+    </w:p>
+    <w:p>
+      <w:pPr>
+        <w:rPr/>
+      </w:pPr>
+      <w:r>
+        <w:rPr>
+          <w:rtl w:val="0"/>
+        </w:rPr>
+      </w:r>
+    </w:p>
+    <w:p>
+      <w:pPr>
+        <w:rPr/>
+      </w:pPr>
+      <w:r>
+        <w:br w:type="page"/>
+      </w:r>
+      <w:r>
+        <w:rPr>
+          <w:rtl w:val="0"/>
+        </w:rPr>
+      </w:r>
+    </w:p>
+    <w:p>
+      <w:pPr>
+        <w:rPr/>
+      </w:pPr>
+      <w:r>
+        <w:rPr>
+          <w:rtl w:val="0"/>
+        </w:rPr>
+      </w:r>
+    </w:p>
+    <w:p>
+      <w:pPr>
+        <w:rPr/>
+      </w:pPr>
+      <w:r>
+        <w:rPr>
+          <w:rtl w:val="0"/>
+        </w:rPr>
+      </w:r>
+    </w:p>
+    <w:tbl>
+      <w:tblPr>
+        <w:tblStyle w:val="Table21"/>
+        <w:tblW w:w="9029.0" w:type="dxa"/>
+        <w:jc w:val="left"/>
+        <w:tblBorders>
+          <w:top w:color="000000" w:space="0" w:sz="8" w:val="single"/>
+          <w:left w:color="000000" w:space="0" w:sz="8" w:val="single"/>
+          <w:bottom w:color="000000" w:space="0" w:sz="8" w:val="single"/>
+          <w:right w:color="000000" w:space="0" w:sz="8" w:val="single"/>
+          <w:insideH w:color="000000" w:space="0" w:sz="8" w:val="single"/>
+          <w:insideV w:color="000000" w:space="0" w:sz="8" w:val="single"/>
+        </w:tblBorders>
+        <w:tblLayout w:type="fixed"/>
+        <w:tblLook w:val="0600"/>
+      </w:tblPr>
+      <w:tblGrid>
+        <w:gridCol w:w="2257.25"/>
+        <w:gridCol w:w="2257.25"/>
+        <w:gridCol w:w="2257.25"/>
+        <w:gridCol w:w="2257.25"/>
+        <w:tblGridChange w:id="0">
+          <w:tblGrid>
+            <w:gridCol w:w="2257.25"/>
+            <w:gridCol w:w="2257.25"/>
+            <w:gridCol w:w="2257.25"/>
+            <w:gridCol w:w="2257.25"/>
+          </w:tblGrid>
+        </w:tblGridChange>
+      </w:tblGrid>
+      <w:tr>
+        <w:trPr>
+          <w:cantSplit w:val="0"/>
+          <w:trHeight w:val="420" w:hRule="atLeast"/>
+          <w:tblHeader w:val="0"/>
+        </w:trPr>
+        <w:tc>
+          <w:tcPr>
+            <w:vMerge w:val="restart"/>
+            <w:shd w:fill="434343" w:val="clear"/>
+            <w:tcMar>
+              <w:top w:w="100.0" w:type="dxa"/>
+              <w:left w:w="100.0" w:type="dxa"/>
+              <w:bottom w:w="100.0" w:type="dxa"/>
+              <w:right w:w="100.0" w:type="dxa"/>
+            </w:tcMar>
+            <w:vAlign w:val="top"/>
+          </w:tcPr>
+          <w:p>
+            <w:pPr>
+              <w:widowControl w:val="0"/>
+              <w:spacing w:line="240" w:lineRule="auto"/>
+              <w:rPr>
+                <w:color w:val="ffffff"/>
+              </w:rPr>
+            </w:pPr>
+            <w:r>
+              <w:rPr>
+                <w:color w:val="ffffff"/>
+                <w:rtl w:val="0"/>
+              </w:rPr>
+              <w:t xml:space="preserve">Dia 21</w:t>
+            </w:r>
+          </w:p>
+          <w:p>
+            <w:pPr>
+              <w:widowControl w:val="0"/>
+              <w:spacing w:line="240" w:lineRule="auto"/>
+              <w:rPr>
+                <w:color w:val="ffffff"/>
+              </w:rPr>
+            </w:pPr>
+            <w:r>
+              <w:rPr>
+                <w:color w:val="ffffff"/>
+                <w:rtl w:val="0"/>
+              </w:rPr>
+              <w:t xml:space="preserve">12/02/2024</w:t>
+            </w:r>
+          </w:p>
+        </w:tc>
+        <w:tc>
+          <w:tcPr>
+            <w:shd w:fill="434343" w:val="clear"/>
+            <w:tcMar>
+              <w:top w:w="100.0" w:type="dxa"/>
+              <w:left w:w="100.0" w:type="dxa"/>
+              <w:bottom w:w="100.0" w:type="dxa"/>
+              <w:right w:w="100.0" w:type="dxa"/>
+            </w:tcMar>
+            <w:vAlign w:val="top"/>
+          </w:tcPr>
+          <w:p>
+            <w:pPr>
+              <w:widowControl w:val="0"/>
+              <w:spacing w:line="240" w:lineRule="auto"/>
+              <w:rPr>
+                <w:color w:val="ffffff"/>
+              </w:rPr>
+            </w:pPr>
+            <w:r>
+              <w:rPr>
+                <w:color w:val="ffffff"/>
+                <w:rtl w:val="0"/>
+              </w:rPr>
+              <w:t xml:space="preserve">Trabajo realizado el día anterior</w:t>
+            </w:r>
+          </w:p>
+        </w:tc>
+        <w:tc>
+          <w:tcPr>
+            <w:shd w:fill="434343" w:val="clear"/>
+            <w:tcMar>
+              <w:top w:w="100.0" w:type="dxa"/>
+              <w:left w:w="100.0" w:type="dxa"/>
+              <w:bottom w:w="100.0" w:type="dxa"/>
+              <w:right w:w="100.0" w:type="dxa"/>
+            </w:tcMar>
+            <w:vAlign w:val="top"/>
+          </w:tcPr>
+          <w:p>
+            <w:pPr>
+              <w:widowControl w:val="0"/>
+              <w:spacing w:line="240" w:lineRule="auto"/>
+              <w:rPr>
+                <w:color w:val="ffffff"/>
+              </w:rPr>
+            </w:pPr>
+            <w:r>
+              <w:rPr>
+                <w:color w:val="ffffff"/>
+                <w:rtl w:val="0"/>
+              </w:rPr>
+              <w:t xml:space="preserve">Trabajo a realizar el día de hoy</w:t>
+            </w:r>
+          </w:p>
+        </w:tc>
+        <w:tc>
+          <w:tcPr>
+            <w:shd w:fill="434343" w:val="clear"/>
+            <w:tcMar>
+              <w:top w:w="100.0" w:type="dxa"/>
+              <w:left w:w="100.0" w:type="dxa"/>
+              <w:bottom w:w="100.0" w:type="dxa"/>
+              <w:right w:w="100.0" w:type="dxa"/>
+            </w:tcMar>
+            <w:vAlign w:val="top"/>
+          </w:tcPr>
+          <w:p>
+            <w:pPr>
+              <w:widowControl w:val="0"/>
+              <w:spacing w:line="240" w:lineRule="auto"/>
+              <w:rPr>
+                <w:color w:val="ffffff"/>
+              </w:rPr>
+            </w:pPr>
+            <w:r>
+              <w:rPr>
+                <w:color w:val="ffffff"/>
+                <w:rtl w:val="0"/>
+              </w:rPr>
+              <w:t xml:space="preserve">Impedimentos</w:t>
+            </w:r>
+          </w:p>
+        </w:tc>
+      </w:tr>
+      <w:tr>
+        <w:trPr>
+          <w:cantSplit w:val="0"/>
+          <w:trHeight w:val="420" w:hRule="atLeast"/>
+          <w:tblHeader w:val="0"/>
+        </w:trPr>
+        <w:tc>
+          <w:tcPr>
+            <w:vMerge w:val="continue"/>
+            <w:shd w:fill="434343" w:val="clear"/>
+            <w:tcMar>
+              <w:top w:w="100.0" w:type="dxa"/>
+              <w:left w:w="100.0" w:type="dxa"/>
+              <w:bottom w:w="100.0" w:type="dxa"/>
+              <w:right w:w="100.0" w:type="dxa"/>
+            </w:tcMar>
+            <w:vAlign w:val="top"/>
+          </w:tcPr>
+          <w:p>
+            <w:pPr>
+              <w:widowControl w:val="0"/>
+              <w:spacing w:line="240" w:lineRule="auto"/>
+              <w:rPr/>
+            </w:pPr>
+            <w:r>
+              <w:rPr>
+                <w:rtl w:val="0"/>
+              </w:rPr>
+            </w:r>
+          </w:p>
+        </w:tc>
+        <w:tc>
+          <w:tcPr>
+            <w:shd w:fill="auto" w:val="clear"/>
+            <w:tcMar>
+              <w:top w:w="100.0" w:type="dxa"/>
+              <w:left w:w="100.0" w:type="dxa"/>
+              <w:bottom w:w="100.0" w:type="dxa"/>
+              <w:right w:w="100.0" w:type="dxa"/>
+            </w:tcMar>
+            <w:vAlign w:val="top"/>
+          </w:tcPr>
+          <w:p>
+            <w:pPr>
+              <w:widowControl w:val="0"/>
+              <w:spacing w:line="240" w:lineRule="auto"/>
+              <w:rPr/>
+            </w:pPr>
+            <w:r>
+              <w:rPr>
+                <w:rtl w:val="0"/>
+              </w:rPr>
+              <w:t xml:space="preserve">· Se hace testing de la aplicación en AWS</w:t>
+            </w:r>
+          </w:p>
+          <w:p>
+            <w:pPr>
+              <w:widowControl w:val="0"/>
+              <w:spacing w:line="240" w:lineRule="auto"/>
+              <w:rPr/>
+            </w:pPr>
+            <w:r>
+              <w:rPr>
+                <w:rtl w:val="0"/>
+              </w:rPr>
+            </w:r>
+          </w:p>
+          <w:p>
+            <w:pPr>
+              <w:widowControl w:val="0"/>
+              <w:spacing w:line="240" w:lineRule="auto"/>
+              <w:rPr/>
+            </w:pPr>
+            <w:r>
+              <w:rPr>
+                <w:rtl w:val="0"/>
+              </w:rPr>
+              <w:t xml:space="preserve">· Arreglo creación e inicio de usuarios (cambios en backend)</w:t>
+            </w:r>
+          </w:p>
+          <w:p>
+            <w:pPr>
+              <w:widowControl w:val="0"/>
+              <w:spacing w:line="240" w:lineRule="auto"/>
+              <w:rPr/>
+            </w:pPr>
+            <w:r>
+              <w:rPr>
+                <w:rtl w:val="0"/>
+              </w:rPr>
+            </w:r>
+          </w:p>
+          <w:p>
+            <w:pPr>
+              <w:widowControl w:val="0"/>
+              <w:spacing w:line="240" w:lineRule="auto"/>
+              <w:rPr/>
+            </w:pPr>
+            <w:r>
+              <w:rPr>
+                <w:rtl w:val="0"/>
+              </w:rPr>
+              <w:t xml:space="preserve">· Implemento clase “Logger” que registra ciertas acciones de la web</w:t>
+            </w:r>
+          </w:p>
+          <w:p>
+            <w:pPr>
+              <w:widowControl w:val="0"/>
+              <w:spacing w:line="240" w:lineRule="auto"/>
+              <w:rPr/>
+            </w:pPr>
+            <w:r>
+              <w:rPr>
+                <w:rtl w:val="0"/>
+              </w:rPr>
+            </w:r>
+          </w:p>
+          <w:p>
+            <w:pPr>
+              <w:widowControl w:val="0"/>
+              <w:spacing w:line="240" w:lineRule="auto"/>
+              <w:rPr/>
+            </w:pPr>
+            <w:r>
+              <w:rPr>
+                <w:rtl w:val="0"/>
+              </w:rPr>
+              <w:t xml:space="preserve">· Implemento fetch de nombre de usuario para el feed</w:t>
+            </w:r>
+          </w:p>
+          <w:p>
+            <w:pPr>
+              <w:widowControl w:val="0"/>
+              <w:spacing w:line="240" w:lineRule="auto"/>
+              <w:rPr/>
+            </w:pPr>
+            <w:r>
+              <w:rPr>
+                <w:rtl w:val="0"/>
+              </w:rPr>
+            </w:r>
+          </w:p>
+          <w:p>
+            <w:pPr>
+              <w:widowControl w:val="0"/>
+              <w:spacing w:line="240" w:lineRule="auto"/>
+              <w:rPr/>
+            </w:pPr>
+            <w:r>
+              <w:rPr>
+                <w:rtl w:val="0"/>
+              </w:rPr>
+              <w:t xml:space="preserve">· Documentación de backend</w:t>
+            </w:r>
+          </w:p>
+          <w:p>
+            <w:pPr>
+              <w:widowControl w:val="0"/>
+              <w:spacing w:line="240" w:lineRule="auto"/>
+              <w:rPr/>
+            </w:pPr>
+            <w:r>
+              <w:rPr>
+                <w:rtl w:val="0"/>
+              </w:rPr>
+            </w:r>
+          </w:p>
+          <w:p>
+            <w:pPr>
+              <w:widowControl w:val="0"/>
+              <w:spacing w:line="240" w:lineRule="auto"/>
+              <w:rPr/>
+            </w:pPr>
+            <w:r>
+              <w:rPr>
+                <w:rtl w:val="0"/>
+              </w:rPr>
+              <w:t xml:space="preserve">· Sigo con reDiseño de la web</w:t>
+            </w:r>
+          </w:p>
+        </w:tc>
+        <w:tc>
+          <w:tcPr>
+            <w:shd w:fill="auto" w:val="clear"/>
+            <w:tcMar>
+              <w:top w:w="100.0" w:type="dxa"/>
+              <w:left w:w="100.0" w:type="dxa"/>
+              <w:bottom w:w="100.0" w:type="dxa"/>
+              <w:right w:w="100.0" w:type="dxa"/>
+            </w:tcMar>
+            <w:vAlign w:val="top"/>
+          </w:tcPr>
+          <w:p>
+            <w:pPr>
+              <w:widowControl w:val="0"/>
+              <w:spacing w:line="240" w:lineRule="auto"/>
+              <w:rPr/>
+            </w:pPr>
+            <w:r>
+              <w:rPr>
+                <w:rtl w:val="0"/>
+              </w:rPr>
+            </w:r>
+          </w:p>
+        </w:tc>
+        <w:tc>
+          <w:tcPr>
+            <w:shd w:fill="auto" w:val="clear"/>
+            <w:tcMar>
+              <w:top w:w="100.0" w:type="dxa"/>
+              <w:left w:w="100.0" w:type="dxa"/>
+              <w:bottom w:w="100.0" w:type="dxa"/>
+              <w:right w:w="100.0" w:type="dxa"/>
+            </w:tcMar>
+            <w:vAlign w:val="top"/>
+          </w:tcPr>
+          <w:p>
+            <w:pPr>
+              <w:widowControl w:val="0"/>
+              <w:spacing w:line="240" w:lineRule="auto"/>
+              <w:rPr/>
+            </w:pPr>
+            <w:r>
+              <w:rPr>
+                <w:rtl w:val="0"/>
+              </w:rPr>
+            </w:r>
+          </w:p>
+        </w:tc>
+      </w:tr>
+    </w:tbl>
+    <w:p>
+      <w:pPr>
+        <w:rPr/>
+      </w:pPr>
+      <w:r>
+        <w:rPr>
+          <w:rtl w:val="0"/>
+        </w:rPr>
+      </w:r>
+    </w:p>
+    <w:tbl>
+      <w:tblPr>
+        <w:tblStyle w:val="Table22"/>
+        <w:tblW w:w="9029.0" w:type="dxa"/>
+        <w:jc w:val="left"/>
+        <w:tblBorders>
+          <w:top w:color="000000" w:space="0" w:sz="8" w:val="single"/>
+          <w:left w:color="000000" w:space="0" w:sz="8" w:val="single"/>
+          <w:bottom w:color="000000" w:space="0" w:sz="8" w:val="single"/>
+          <w:right w:color="000000" w:space="0" w:sz="8" w:val="single"/>
+          <w:insideH w:color="000000" w:space="0" w:sz="8" w:val="single"/>
+          <w:insideV w:color="000000" w:space="0" w:sz="8" w:val="single"/>
+        </w:tblBorders>
+        <w:tblLayout w:type="fixed"/>
+        <w:tblLook w:val="0600"/>
+      </w:tblPr>
+      <w:tblGrid>
+        <w:gridCol w:w="2257.25"/>
+        <w:gridCol w:w="2257.25"/>
+        <w:gridCol w:w="2257.25"/>
+        <w:gridCol w:w="2257.25"/>
+        <w:tblGridChange w:id="0">
+          <w:tblGrid>
+            <w:gridCol w:w="2257.25"/>
+            <w:gridCol w:w="2257.25"/>
+            <w:gridCol w:w="2257.25"/>
+            <w:gridCol w:w="2257.25"/>
+          </w:tblGrid>
+        </w:tblGridChange>
+      </w:tblGrid>
+      <w:tr>
+        <w:trPr>
+          <w:cantSplit w:val="0"/>
+          <w:trHeight w:val="420" w:hRule="atLeast"/>
+          <w:tblHeader w:val="0"/>
+        </w:trPr>
+        <w:tc>
+          <w:tcPr>
+            <w:vMerge w:val="restart"/>
+            <w:shd w:fill="434343" w:val="clear"/>
+            <w:tcMar>
+              <w:top w:w="100.0" w:type="dxa"/>
+              <w:left w:w="100.0" w:type="dxa"/>
+              <w:bottom w:w="100.0" w:type="dxa"/>
+              <w:right w:w="100.0" w:type="dxa"/>
+            </w:tcMar>
+            <w:vAlign w:val="top"/>
+          </w:tcPr>
+          <w:p>
+            <w:pPr>
+              <w:widowControl w:val="0"/>
+              <w:spacing w:line="240" w:lineRule="auto"/>
+              <w:rPr>
+                <w:color w:val="ffffff"/>
+              </w:rPr>
+            </w:pPr>
+            <w:r>
+              <w:rPr>
+                <w:color w:val="ffffff"/>
+                <w:rtl w:val="0"/>
+              </w:rPr>
+              <w:t xml:space="preserve">Dia 22</w:t>
+            </w:r>
+          </w:p>
+          <w:p>
+            <w:pPr>
+              <w:widowControl w:val="0"/>
+              <w:spacing w:line="240" w:lineRule="auto"/>
+              <w:rPr>
+                <w:color w:val="ffffff"/>
+              </w:rPr>
+            </w:pPr>
+            <w:r>
+              <w:rPr>
+                <w:color w:val="ffffff"/>
+                <w:rtl w:val="0"/>
+              </w:rPr>
+              <w:t xml:space="preserve">13/02/2024</w:t>
+            </w:r>
+          </w:p>
+        </w:tc>
+        <w:tc>
+          <w:tcPr>
+            <w:shd w:fill="434343" w:val="clear"/>
+            <w:tcMar>
+              <w:top w:w="100.0" w:type="dxa"/>
+              <w:left w:w="100.0" w:type="dxa"/>
+              <w:bottom w:w="100.0" w:type="dxa"/>
+              <w:right w:w="100.0" w:type="dxa"/>
+            </w:tcMar>
+            <w:vAlign w:val="top"/>
+          </w:tcPr>
+          <w:p>
+            <w:pPr>
+              <w:widowControl w:val="0"/>
+              <w:spacing w:line="240" w:lineRule="auto"/>
+              <w:rPr>
+                <w:color w:val="ffffff"/>
+              </w:rPr>
+            </w:pPr>
+            <w:r>
+              <w:rPr>
+                <w:color w:val="ffffff"/>
+                <w:rtl w:val="0"/>
+              </w:rPr>
+              <w:t xml:space="preserve">Trabajo realizado el día anterior</w:t>
+            </w:r>
+          </w:p>
+        </w:tc>
+        <w:tc>
+          <w:tcPr>
+            <w:shd w:fill="434343" w:val="clear"/>
+            <w:tcMar>
+              <w:top w:w="100.0" w:type="dxa"/>
+              <w:left w:w="100.0" w:type="dxa"/>
+              <w:bottom w:w="100.0" w:type="dxa"/>
+              <w:right w:w="100.0" w:type="dxa"/>
+            </w:tcMar>
+            <w:vAlign w:val="top"/>
+          </w:tcPr>
+          <w:p>
+            <w:pPr>
+              <w:widowControl w:val="0"/>
+              <w:spacing w:line="240" w:lineRule="auto"/>
+              <w:rPr>
+                <w:color w:val="ffffff"/>
+              </w:rPr>
+            </w:pPr>
+            <w:r>
+              <w:rPr>
+                <w:color w:val="ffffff"/>
+                <w:rtl w:val="0"/>
+              </w:rPr>
+              <w:t xml:space="preserve">Trabajo a realizar el día de hoy</w:t>
+            </w:r>
+          </w:p>
+        </w:tc>
+        <w:tc>
+          <w:tcPr>
+            <w:shd w:fill="434343" w:val="clear"/>
+            <w:tcMar>
+              <w:top w:w="100.0" w:type="dxa"/>
+              <w:left w:w="100.0" w:type="dxa"/>
+              <w:bottom w:w="100.0" w:type="dxa"/>
+              <w:right w:w="100.0" w:type="dxa"/>
+            </w:tcMar>
+            <w:vAlign w:val="top"/>
+          </w:tcPr>
+          <w:p>
+            <w:pPr>
+              <w:widowControl w:val="0"/>
+              <w:spacing w:line="240" w:lineRule="auto"/>
+              <w:rPr>
+                <w:color w:val="ffffff"/>
+              </w:rPr>
+            </w:pPr>
+            <w:r>
+              <w:rPr>
+                <w:color w:val="ffffff"/>
+                <w:rtl w:val="0"/>
+              </w:rPr>
+              <w:t xml:space="preserve">Impedimentos</w:t>
+            </w:r>
+          </w:p>
+        </w:tc>
+      </w:tr>
+      <w:tr>
+        <w:trPr>
+          <w:cantSplit w:val="0"/>
+          <w:trHeight w:val="420" w:hRule="atLeast"/>
+          <w:tblHeader w:val="0"/>
+        </w:trPr>
+        <w:tc>
+          <w:tcPr>
+            <w:vMerge w:val="continue"/>
+            <w:shd w:fill="434343" w:val="clear"/>
+            <w:tcMar>
+              <w:top w:w="100.0" w:type="dxa"/>
+              <w:left w:w="100.0" w:type="dxa"/>
+              <w:bottom w:w="100.0" w:type="dxa"/>
+              <w:right w:w="100.0" w:type="dxa"/>
+            </w:tcMar>
+            <w:vAlign w:val="top"/>
+          </w:tcPr>
+          <w:p>
+            <w:pPr>
+              <w:widowControl w:val="0"/>
+              <w:spacing w:line="240" w:lineRule="auto"/>
+              <w:rPr/>
+            </w:pPr>
+            <w:r>
+              <w:rPr>
+                <w:rtl w:val="0"/>
+              </w:rPr>
+            </w:r>
+          </w:p>
+        </w:tc>
+        <w:tc>
+          <w:tcPr>
+            <w:shd w:fill="auto" w:val="clear"/>
+            <w:tcMar>
+              <w:top w:w="100.0" w:type="dxa"/>
+              <w:left w:w="100.0" w:type="dxa"/>
+              <w:bottom w:w="100.0" w:type="dxa"/>
+              <w:right w:w="100.0" w:type="dxa"/>
+            </w:tcMar>
+            <w:vAlign w:val="top"/>
+          </w:tcPr>
+          <w:p>
+            <w:pPr>
+              <w:widowControl w:val="0"/>
+              <w:spacing w:line="240" w:lineRule="auto"/>
+              <w:rPr/>
+            </w:pPr>
+            <w:r>
+              <w:rPr>
+                <w:rtl w:val="0"/>
+              </w:rPr>
+            </w:r>
+          </w:p>
+        </w:tc>
+        <w:tc>
+          <w:tcPr>
+            <w:shd w:fill="auto" w:val="clear"/>
+            <w:tcMar>
+              <w:top w:w="100.0" w:type="dxa"/>
+              <w:left w:w="100.0" w:type="dxa"/>
+              <w:bottom w:w="100.0" w:type="dxa"/>
+              <w:right w:w="100.0" w:type="dxa"/>
+            </w:tcMar>
+            <w:vAlign w:val="top"/>
+          </w:tcPr>
+          <w:p>
+            <w:pPr>
+              <w:widowControl w:val="0"/>
+              <w:spacing w:line="240" w:lineRule="auto"/>
+              <w:rPr/>
+            </w:pPr>
+            <w:r>
+              <w:rPr>
+                <w:rtl w:val="0"/>
+              </w:rPr>
+            </w:r>
+          </w:p>
+        </w:tc>
+        <w:tc>
+          <w:tcPr>
+            <w:shd w:fill="auto" w:val="clear"/>
+            <w:tcMar>
+              <w:top w:w="100.0" w:type="dxa"/>
+              <w:left w:w="100.0" w:type="dxa"/>
+              <w:bottom w:w="100.0" w:type="dxa"/>
+              <w:right w:w="100.0" w:type="dxa"/>
+            </w:tcMar>
+            <w:vAlign w:val="top"/>
+          </w:tcPr>
+          <w:p>
+            <w:pPr>
+              <w:widowControl w:val="0"/>
+              <w:spacing w:line="240" w:lineRule="auto"/>
+              <w:rPr/>
+            </w:pPr>
+            <w:r>
+              <w:rPr>
+                <w:rtl w:val="0"/>
+              </w:rPr>
+            </w:r>
+          </w:p>
+        </w:tc>
+      </w:tr>
+    </w:tbl>
+    <w:p>
+      <w:pPr>
+        <w:rPr/>
+      </w:pPr>
+      <w:r>
+        <w:rPr>
+          <w:rtl w:val="0"/>
+        </w:rPr>
+      </w:r>
+    </w:p>
+    <w:p>
+      <w:pPr>
+        <w:rPr/>
+      </w:pPr>
+      <w:r>
+        <w:rPr>
+          <w:rtl w:val="0"/>
+        </w:rPr>
+      </w:r>
+    </w:p>
+    <w:tbl>
+      <w:tblPr>
+        <w:tblStyle w:val="Table23"/>
+        <w:tblW w:w="9029.0" w:type="dxa"/>
+        <w:jc w:val="left"/>
+        <w:tblBorders>
+          <w:top w:color="000000" w:space="0" w:sz="8" w:val="single"/>
+          <w:left w:color="000000" w:space="0" w:sz="8" w:val="single"/>
+          <w:bottom w:color="000000" w:space="0" w:sz="8" w:val="single"/>
+          <w:right w:color="000000" w:space="0" w:sz="8" w:val="single"/>
+          <w:insideH w:color="000000" w:space="0" w:sz="8" w:val="single"/>
+          <w:insideV w:color="000000" w:space="0" w:sz="8" w:val="single"/>
+        </w:tblBorders>
+        <w:tblLayout w:type="fixed"/>
+        <w:tblLook w:val="0600"/>
+      </w:tblPr>
+      <w:tblGrid>
+        <w:gridCol w:w="2257.25"/>
+        <w:gridCol w:w="2257.25"/>
+        <w:gridCol w:w="2257.25"/>
+        <w:gridCol w:w="2257.25"/>
+        <w:tblGridChange w:id="0">
+          <w:tblGrid>
+            <w:gridCol w:w="2257.25"/>
+            <w:gridCol w:w="2257.25"/>
+            <w:gridCol w:w="2257.25"/>
+            <w:gridCol w:w="2257.25"/>
+          </w:tblGrid>
+        </w:tblGridChange>
+      </w:tblGrid>
+      <w:tr>
+        <w:trPr>
+          <w:cantSplit w:val="0"/>
+          <w:trHeight w:val="420" w:hRule="atLeast"/>
+          <w:tblHeader w:val="0"/>
+        </w:trPr>
+        <w:tc>
+          <w:tcPr>
+            <w:vMerge w:val="restart"/>
+            <w:shd w:fill="434343" w:val="clear"/>
+            <w:tcMar>
+              <w:top w:w="100.0" w:type="dxa"/>
+              <w:left w:w="100.0" w:type="dxa"/>
+              <w:bottom w:w="100.0" w:type="dxa"/>
+              <w:right w:w="100.0" w:type="dxa"/>
+            </w:tcMar>
+            <w:vAlign w:val="top"/>
+          </w:tcPr>
+          <w:p>
+            <w:pPr>
+              <w:widowControl w:val="0"/>
+              <w:spacing w:line="240" w:lineRule="auto"/>
+              <w:rPr>
+                <w:color w:val="ffffff"/>
+              </w:rPr>
+            </w:pPr>
+            <w:r>
+              <w:rPr>
+                <w:color w:val="ffffff"/>
+                <w:rtl w:val="0"/>
+              </w:rPr>
+              <w:t xml:space="preserve">Dia 22</w:t>
+            </w:r>
+          </w:p>
+          <w:p>
+            <w:pPr>
+              <w:widowControl w:val="0"/>
+              <w:spacing w:line="240" w:lineRule="auto"/>
+              <w:rPr>
+                <w:color w:val="ffffff"/>
+              </w:rPr>
+            </w:pPr>
+            <w:r>
+              <w:rPr>
+                <w:color w:val="ffffff"/>
+                <w:rtl w:val="0"/>
+              </w:rPr>
+              <w:t xml:space="preserve">13/02/2024</w:t>
+            </w:r>
+          </w:p>
+        </w:tc>
+        <w:tc>
+          <w:tcPr>
+            <w:shd w:fill="434343" w:val="clear"/>
+            <w:tcMar>
+              <w:top w:w="100.0" w:type="dxa"/>
+              <w:left w:w="100.0" w:type="dxa"/>
+              <w:bottom w:w="100.0" w:type="dxa"/>
+              <w:right w:w="100.0" w:type="dxa"/>
+            </w:tcMar>
+            <w:vAlign w:val="top"/>
+          </w:tcPr>
+          <w:p>
+            <w:pPr>
+              <w:widowControl w:val="0"/>
+              <w:spacing w:line="240" w:lineRule="auto"/>
+              <w:rPr>
+                <w:color w:val="ffffff"/>
+              </w:rPr>
+            </w:pPr>
+            <w:r>
+              <w:rPr>
+                <w:color w:val="ffffff"/>
+                <w:rtl w:val="0"/>
+              </w:rPr>
+              <w:t xml:space="preserve">Trabajo realizado el día anterior</w:t>
+            </w:r>
+          </w:p>
+        </w:tc>
+        <w:tc>
+          <w:tcPr>
+            <w:shd w:fill="434343" w:val="clear"/>
+            <w:tcMar>
+              <w:top w:w="100.0" w:type="dxa"/>
+              <w:left w:w="100.0" w:type="dxa"/>
+              <w:bottom w:w="100.0" w:type="dxa"/>
+              <w:right w:w="100.0" w:type="dxa"/>
+            </w:tcMar>
+            <w:vAlign w:val="top"/>
+          </w:tcPr>
+          <w:p>
+            <w:pPr>
+              <w:widowControl w:val="0"/>
+              <w:spacing w:line="240" w:lineRule="auto"/>
+              <w:rPr>
+                <w:color w:val="ffffff"/>
+              </w:rPr>
+            </w:pPr>
+            <w:r>
+              <w:rPr>
+                <w:color w:val="ffffff"/>
+                <w:rtl w:val="0"/>
+              </w:rPr>
+              <w:t xml:space="preserve">Trabajo a realizar el día de hoy</w:t>
+            </w:r>
+          </w:p>
+        </w:tc>
+        <w:tc>
+          <w:tcPr>
+            <w:shd w:fill="434343" w:val="clear"/>
+            <w:tcMar>
+              <w:top w:w="100.0" w:type="dxa"/>
+              <w:left w:w="100.0" w:type="dxa"/>
+              <w:bottom w:w="100.0" w:type="dxa"/>
+              <w:right w:w="100.0" w:type="dxa"/>
+            </w:tcMar>
+            <w:vAlign w:val="top"/>
+          </w:tcPr>
+          <w:p>
+            <w:pPr>
+              <w:widowControl w:val="0"/>
+              <w:spacing w:line="240" w:lineRule="auto"/>
+              <w:rPr>
+                <w:color w:val="ffffff"/>
+              </w:rPr>
+            </w:pPr>
+            <w:r>
+              <w:rPr>
+                <w:color w:val="ffffff"/>
+                <w:rtl w:val="0"/>
+              </w:rPr>
+              <w:t xml:space="preserve">Impedimentos</w:t>
+            </w:r>
+          </w:p>
+        </w:tc>
+      </w:tr>
+      <w:tr>
+        <w:trPr>
+          <w:cantSplit w:val="0"/>
+          <w:trHeight w:val="420" w:hRule="atLeast"/>
+          <w:tblHeader w:val="0"/>
+        </w:trPr>
+        <w:tc>
+          <w:tcPr>
+            <w:vMerge w:val="continue"/>
+            <w:shd w:fill="434343" w:val="clear"/>
+            <w:tcMar>
+              <w:top w:w="100.0" w:type="dxa"/>
+              <w:left w:w="100.0" w:type="dxa"/>
+              <w:bottom w:w="100.0" w:type="dxa"/>
+              <w:right w:w="100.0" w:type="dxa"/>
+            </w:tcMar>
+            <w:vAlign w:val="top"/>
+          </w:tcPr>
+          <w:p>
+            <w:pPr>
+              <w:widowControl w:val="0"/>
+              <w:spacing w:line="240" w:lineRule="auto"/>
+              <w:rPr/>
+            </w:pPr>
+            <w:r>
+              <w:rPr>
+                <w:rtl w:val="0"/>
+              </w:rPr>
+            </w:r>
+          </w:p>
+        </w:tc>
+        <w:tc>
+          <w:tcPr>
+            <w:shd w:fill="auto" w:val="clear"/>
+            <w:tcMar>
+              <w:top w:w="100.0" w:type="dxa"/>
+              <w:left w:w="100.0" w:type="dxa"/>
+              <w:bottom w:w="100.0" w:type="dxa"/>
+              <w:right w:w="100.0" w:type="dxa"/>
+            </w:tcMar>
+            <w:vAlign w:val="top"/>
+          </w:tcPr>
+          <w:p>
+            <w:pPr>
+              <w:widowControl w:val="0"/>
+              <w:spacing w:line="240" w:lineRule="auto"/>
+              <w:rPr/>
+            </w:pPr>
+            <w:r>
+              <w:rPr>
+                <w:rtl w:val="0"/>
+              </w:rPr>
+            </w:r>
+          </w:p>
+        </w:tc>
+        <w:tc>
+          <w:tcPr>
+            <w:shd w:fill="auto" w:val="clear"/>
+            <w:tcMar>
+              <w:top w:w="100.0" w:type="dxa"/>
+              <w:left w:w="100.0" w:type="dxa"/>
+              <w:bottom w:w="100.0" w:type="dxa"/>
+              <w:right w:w="100.0" w:type="dxa"/>
+            </w:tcMar>
+            <w:vAlign w:val="top"/>
+          </w:tcPr>
+          <w:p>
+            <w:pPr>
+              <w:widowControl w:val="0"/>
+              <w:spacing w:line="240" w:lineRule="auto"/>
+              <w:rPr/>
+            </w:pPr>
+            <w:r>
+              <w:rPr>
+                <w:rtl w:val="0"/>
+              </w:rPr>
+            </w:r>
+          </w:p>
+        </w:tc>
+        <w:tc>
+          <w:tcPr>
+            <w:shd w:fill="auto" w:val="clear"/>
+            <w:tcMar>
+              <w:top w:w="100.0" w:type="dxa"/>
+              <w:left w:w="100.0" w:type="dxa"/>
+              <w:bottom w:w="100.0" w:type="dxa"/>
+              <w:right w:w="100.0" w:type="dxa"/>
+            </w:tcMar>
+            <w:vAlign w:val="top"/>
+          </w:tcPr>
+          <w:p>
+            <w:pPr>
+              <w:widowControl w:val="0"/>
+              <w:spacing w:line="240" w:lineRule="auto"/>
+              <w:rPr/>
+            </w:pPr>
+            <w:r>
+              <w:rPr>
+                <w:rtl w:val="0"/>
+              </w:rPr>
+            </w:r>
+          </w:p>
+        </w:tc>
+      </w:tr>
+    </w:tbl>
+    <w:p>
+      <w:pPr>
+        <w:rPr/>
+      </w:pPr>
+      <w:r>
+        <w:rPr>
+          <w:rtl w:val="0"/>
+        </w:rPr>
+      </w:r>
+    </w:p>
+    <w:p>
+      <w:pPr>
+        <w:rPr/>
+      </w:pPr>
+      <w:r>
+        <w:rPr>
+          <w:rtl w:val="0"/>
+        </w:rPr>
+      </w:r>
+    </w:p>
+    <w:tbl>
+      <w:tblPr>
+        <w:tblStyle w:val="Table24"/>
+        <w:tblW w:w="9029.0" w:type="dxa"/>
+        <w:jc w:val="left"/>
+        <w:tblBorders>
+          <w:top w:color="000000" w:space="0" w:sz="8" w:val="single"/>
+          <w:left w:color="000000" w:space="0" w:sz="8" w:val="single"/>
+          <w:bottom w:color="000000" w:space="0" w:sz="8" w:val="single"/>
+          <w:right w:color="000000" w:space="0" w:sz="8" w:val="single"/>
+          <w:insideH w:color="000000" w:space="0" w:sz="8" w:val="single"/>
+          <w:insideV w:color="000000" w:space="0" w:sz="8" w:val="single"/>
+        </w:tblBorders>
+        <w:tblLayout w:type="fixed"/>
+        <w:tblLook w:val="0600"/>
+      </w:tblPr>
+      <w:tblGrid>
+        <w:gridCol w:w="2257.25"/>
+        <w:gridCol w:w="2257.25"/>
+        <w:gridCol w:w="2257.25"/>
+        <w:gridCol w:w="2257.25"/>
+        <w:tblGridChange w:id="0">
+          <w:tblGrid>
+            <w:gridCol w:w="2257.25"/>
+            <w:gridCol w:w="2257.25"/>
+            <w:gridCol w:w="2257.25"/>
+            <w:gridCol w:w="2257.25"/>
+          </w:tblGrid>
+        </w:tblGridChange>
+      </w:tblGrid>
+      <w:tr>
+        <w:trPr>
+          <w:cantSplit w:val="0"/>
+          <w:trHeight w:val="420" w:hRule="atLeast"/>
+          <w:tblHeader w:val="0"/>
+        </w:trPr>
+        <w:tc>
+          <w:tcPr>
+            <w:vMerge w:val="restart"/>
+            <w:shd w:fill="434343" w:val="clear"/>
+            <w:tcMar>
+              <w:top w:w="100.0" w:type="dxa"/>
+              <w:left w:w="100.0" w:type="dxa"/>
+              <w:bottom w:w="100.0" w:type="dxa"/>
+              <w:right w:w="100.0" w:type="dxa"/>
+            </w:tcMar>
+            <w:vAlign w:val="top"/>
+          </w:tcPr>
+          <w:p>
+            <w:pPr>
+              <w:widowControl w:val="0"/>
+              <w:spacing w:line="240" w:lineRule="auto"/>
+              <w:rPr>
+                <w:color w:val="ffffff"/>
+              </w:rPr>
+            </w:pPr>
+            <w:r>
+              <w:rPr>
+                <w:color w:val="ffffff"/>
+                <w:rtl w:val="0"/>
+              </w:rPr>
+              <w:t xml:space="preserve">Dia 22</w:t>
+            </w:r>
+          </w:p>
+          <w:p>
+            <w:pPr>
+              <w:widowControl w:val="0"/>
+              <w:spacing w:line="240" w:lineRule="auto"/>
+              <w:rPr>
+                <w:color w:val="ffffff"/>
+              </w:rPr>
+            </w:pPr>
+            <w:r>
+              <w:rPr>
+                <w:color w:val="ffffff"/>
+                <w:rtl w:val="0"/>
+              </w:rPr>
+              <w:t xml:space="preserve">13/02/2024</w:t>
+            </w:r>
+          </w:p>
+        </w:tc>
+        <w:tc>
+          <w:tcPr>
+            <w:shd w:fill="434343" w:val="clear"/>
+            <w:tcMar>
+              <w:top w:w="100.0" w:type="dxa"/>
+              <w:left w:w="100.0" w:type="dxa"/>
+              <w:bottom w:w="100.0" w:type="dxa"/>
+              <w:right w:w="100.0" w:type="dxa"/>
+            </w:tcMar>
+            <w:vAlign w:val="top"/>
+          </w:tcPr>
+          <w:p>
+            <w:pPr>
+              <w:widowControl w:val="0"/>
+              <w:spacing w:line="240" w:lineRule="auto"/>
+              <w:rPr>
+                <w:color w:val="ffffff"/>
+              </w:rPr>
+            </w:pPr>
+            <w:r>
+              <w:rPr>
+                <w:color w:val="ffffff"/>
+                <w:rtl w:val="0"/>
+              </w:rPr>
+              <w:t xml:space="preserve">Trabajo realizado el día anterior</w:t>
+            </w:r>
+          </w:p>
+        </w:tc>
+        <w:tc>
+          <w:tcPr>
+            <w:shd w:fill="434343" w:val="clear"/>
+            <w:tcMar>
+              <w:top w:w="100.0" w:type="dxa"/>
+              <w:left w:w="100.0" w:type="dxa"/>
+              <w:bottom w:w="100.0" w:type="dxa"/>
+              <w:right w:w="100.0" w:type="dxa"/>
+            </w:tcMar>
+            <w:vAlign w:val="top"/>
+          </w:tcPr>
+          <w:p>
+            <w:pPr>
+              <w:widowControl w:val="0"/>
+              <w:spacing w:line="240" w:lineRule="auto"/>
+              <w:rPr>
+                <w:color w:val="ffffff"/>
+              </w:rPr>
+            </w:pPr>
+            <w:r>
+              <w:rPr>
+                <w:color w:val="ffffff"/>
+                <w:rtl w:val="0"/>
+              </w:rPr>
+              <w:t xml:space="preserve">Trabajo a realizar el día de hoy</w:t>
+            </w:r>
+          </w:p>
+        </w:tc>
+        <w:tc>
+          <w:tcPr>
+            <w:shd w:fill="434343" w:val="clear"/>
+            <w:tcMar>
+              <w:top w:w="100.0" w:type="dxa"/>
+              <w:left w:w="100.0" w:type="dxa"/>
+              <w:bottom w:w="100.0" w:type="dxa"/>
+              <w:right w:w="100.0" w:type="dxa"/>
+            </w:tcMar>
+            <w:vAlign w:val="top"/>
+          </w:tcPr>
+          <w:p>
+            <w:pPr>
+              <w:widowControl w:val="0"/>
+              <w:spacing w:line="240" w:lineRule="auto"/>
+              <w:rPr>
+                <w:color w:val="ffffff"/>
+              </w:rPr>
+            </w:pPr>
+            <w:r>
+              <w:rPr>
+                <w:color w:val="ffffff"/>
+                <w:rtl w:val="0"/>
+              </w:rPr>
+              <w:t xml:space="preserve">Impedimentos</w:t>
+            </w:r>
+          </w:p>
+        </w:tc>
+      </w:tr>
+      <w:tr>
+        <w:trPr>
+          <w:cantSplit w:val="0"/>
+          <w:trHeight w:val="420" w:hRule="atLeast"/>
+          <w:tblHeader w:val="0"/>
+        </w:trPr>
+        <w:tc>
+          <w:tcPr>
+            <w:vMerge w:val="continue"/>
+            <w:shd w:fill="434343" w:val="clear"/>
+            <w:tcMar>
+              <w:top w:w="100.0" w:type="dxa"/>
+              <w:left w:w="100.0" w:type="dxa"/>
+              <w:bottom w:w="100.0" w:type="dxa"/>
+              <w:right w:w="100.0" w:type="dxa"/>
+            </w:tcMar>
+            <w:vAlign w:val="top"/>
+          </w:tcPr>
+          <w:p>
+            <w:pPr>
+              <w:widowControl w:val="0"/>
+              <w:spacing w:line="240" w:lineRule="auto"/>
+              <w:rPr/>
+            </w:pPr>
+            <w:r>
+              <w:rPr>
+                <w:rtl w:val="0"/>
+              </w:rPr>
+            </w:r>
+          </w:p>
+        </w:tc>
+        <w:tc>
+          <w:tcPr>
+            <w:shd w:fill="auto" w:val="clear"/>
+            <w:tcMar>
+              <w:top w:w="100.0" w:type="dxa"/>
+              <w:left w:w="100.0" w:type="dxa"/>
+              <w:bottom w:w="100.0" w:type="dxa"/>
+              <w:right w:w="100.0" w:type="dxa"/>
+            </w:tcMar>
+            <w:vAlign w:val="top"/>
+          </w:tcPr>
+          <w:p>
+            <w:pPr>
+              <w:widowControl w:val="0"/>
+              <w:spacing w:line="240" w:lineRule="auto"/>
+              <w:rPr/>
+            </w:pPr>
+            <w:r>
+              <w:rPr>
+                <w:rtl w:val="0"/>
+              </w:rPr>
+            </w:r>
+          </w:p>
+        </w:tc>
+        <w:tc>
+          <w:tcPr>
+            <w:shd w:fill="auto" w:val="clear"/>
+            <w:tcMar>
+              <w:top w:w="100.0" w:type="dxa"/>
+              <w:left w:w="100.0" w:type="dxa"/>
+              <w:bottom w:w="100.0" w:type="dxa"/>
+              <w:right w:w="100.0" w:type="dxa"/>
+            </w:tcMar>
+            <w:vAlign w:val="top"/>
+          </w:tcPr>
+          <w:p>
+            <w:pPr>
+              <w:widowControl w:val="0"/>
+              <w:spacing w:line="240" w:lineRule="auto"/>
+              <w:rPr/>
+            </w:pPr>
+            <w:r>
+              <w:rPr>
+                <w:rtl w:val="0"/>
+              </w:rPr>
+            </w:r>
+          </w:p>
+        </w:tc>
+        <w:tc>
+          <w:tcPr>
+            <w:shd w:fill="auto" w:val="clear"/>
+            <w:tcMar>
+              <w:top w:w="100.0" w:type="dxa"/>
+              <w:left w:w="100.0" w:type="dxa"/>
+              <w:bottom w:w="100.0" w:type="dxa"/>
+              <w:right w:w="100.0" w:type="dxa"/>
+            </w:tcMar>
+            <w:vAlign w:val="top"/>
+          </w:tcPr>
+          <w:p>
+            <w:pPr>
+              <w:widowControl w:val="0"/>
+              <w:spacing w:line="240" w:lineRule="auto"/>
+              <w:rPr/>
+            </w:pPr>
+            <w:r>
+              <w:rPr>
+                <w:rtl w:val="0"/>
+              </w:rPr>
+            </w:r>
+          </w:p>
+        </w:tc>
+      </w:tr>
+    </w:tbl>
+    <w:p>
+      <w:pPr>
+        <w:rPr/>
+      </w:pPr>
+      <w:r>
+        <w:rPr>
+          <w:rtl w:val="0"/>
+        </w:rPr>
+      </w:r>
+    </w:p>
+    <w:p>
+      <w:pPr>
+        <w:rPr/>
+      </w:pPr>
+      <w:r>
+        <w:rPr>
+          <w:rtl w:val="0"/>
+        </w:rPr>
+      </w:r>
+    </w:p>
+    <w:tbl>
+      <w:tblPr>
+        <w:tblStyle w:val="Table25"/>
+        <w:tblW w:w="9029.0" w:type="dxa"/>
+        <w:jc w:val="left"/>
+        <w:tblBorders>
+          <w:top w:color="000000" w:space="0" w:sz="8" w:val="single"/>
+          <w:left w:color="000000" w:space="0" w:sz="8" w:val="single"/>
+          <w:bottom w:color="000000" w:space="0" w:sz="8" w:val="single"/>
+          <w:right w:color="000000" w:space="0" w:sz="8" w:val="single"/>
+          <w:insideH w:color="000000" w:space="0" w:sz="8" w:val="single"/>
+          <w:insideV w:color="000000" w:space="0" w:sz="8" w:val="single"/>
+        </w:tblBorders>
+        <w:tblLayout w:type="fixed"/>
+        <w:tblLook w:val="0600"/>
+      </w:tblPr>
+      <w:tblGrid>
+        <w:gridCol w:w="2257.25"/>
+        <w:gridCol w:w="2257.25"/>
+        <w:gridCol w:w="2257.25"/>
+        <w:gridCol w:w="2257.25"/>
+        <w:tblGridChange w:id="0">
+          <w:tblGrid>
+            <w:gridCol w:w="2257.25"/>
+            <w:gridCol w:w="2257.25"/>
+            <w:gridCol w:w="2257.25"/>
+            <w:gridCol w:w="2257.25"/>
+          </w:tblGrid>
+        </w:tblGridChange>
+      </w:tblGrid>
+      <w:tr>
+        <w:trPr>
+          <w:cantSplit w:val="0"/>
+          <w:trHeight w:val="420" w:hRule="atLeast"/>
+          <w:tblHeader w:val="0"/>
+        </w:trPr>
+        <w:tc>
+          <w:tcPr>
+            <w:vMerge w:val="restart"/>
+            <w:shd w:fill="434343" w:val="clear"/>
+            <w:tcMar>
+              <w:top w:w="100.0" w:type="dxa"/>
+              <w:left w:w="100.0" w:type="dxa"/>
+              <w:bottom w:w="100.0" w:type="dxa"/>
+              <w:right w:w="100.0" w:type="dxa"/>
+            </w:tcMar>
+            <w:vAlign w:val="top"/>
+          </w:tcPr>
+          <w:p>
+            <w:pPr>
+              <w:widowControl w:val="0"/>
+              <w:spacing w:line="240" w:lineRule="auto"/>
+              <w:rPr>
+                <w:color w:val="ffffff"/>
+              </w:rPr>
+            </w:pPr>
+            <w:r>
+              <w:rPr>
+                <w:color w:val="ffffff"/>
+                <w:rtl w:val="0"/>
+              </w:rPr>
+              <w:t xml:space="preserve">Dia 22</w:t>
+            </w:r>
+          </w:p>
+          <w:p>
+            <w:pPr>
+              <w:widowControl w:val="0"/>
+              <w:spacing w:line="240" w:lineRule="auto"/>
+              <w:rPr>
+                <w:color w:val="ffffff"/>
+              </w:rPr>
+            </w:pPr>
+            <w:r>
+              <w:rPr>
+                <w:color w:val="ffffff"/>
+                <w:rtl w:val="0"/>
+              </w:rPr>
+              <w:t xml:space="preserve">13/02/2024</w:t>
+            </w:r>
+          </w:p>
+        </w:tc>
+        <w:tc>
+          <w:tcPr>
+            <w:shd w:fill="434343" w:val="clear"/>
+            <w:tcMar>
+              <w:top w:w="100.0" w:type="dxa"/>
+              <w:left w:w="100.0" w:type="dxa"/>
+              <w:bottom w:w="100.0" w:type="dxa"/>
+              <w:right w:w="100.0" w:type="dxa"/>
+            </w:tcMar>
+            <w:vAlign w:val="top"/>
+          </w:tcPr>
+          <w:p>
+            <w:pPr>
+              <w:widowControl w:val="0"/>
+              <w:spacing w:line="240" w:lineRule="auto"/>
+              <w:rPr>
+                <w:color w:val="ffffff"/>
+              </w:rPr>
+            </w:pPr>
+            <w:r>
+              <w:rPr>
+                <w:color w:val="ffffff"/>
+                <w:rtl w:val="0"/>
+              </w:rPr>
+              <w:t xml:space="preserve">Trabajo realizado el día anterior</w:t>
+            </w:r>
+          </w:p>
+        </w:tc>
+        <w:tc>
+          <w:tcPr>
+            <w:shd w:fill="434343" w:val="clear"/>
+            <w:tcMar>
+              <w:top w:w="100.0" w:type="dxa"/>
+              <w:left w:w="100.0" w:type="dxa"/>
+              <w:bottom w:w="100.0" w:type="dxa"/>
+              <w:right w:w="100.0" w:type="dxa"/>
+            </w:tcMar>
+            <w:vAlign w:val="top"/>
+          </w:tcPr>
+          <w:p>
+            <w:pPr>
+              <w:widowControl w:val="0"/>
+              <w:spacing w:line="240" w:lineRule="auto"/>
+              <w:rPr>
+                <w:color w:val="ffffff"/>
+              </w:rPr>
+            </w:pPr>
+            <w:r>
+              <w:rPr>
+                <w:color w:val="ffffff"/>
+                <w:rtl w:val="0"/>
+              </w:rPr>
+              <w:t xml:space="preserve">Trabajo a realizar el día de hoy</w:t>
+            </w:r>
+          </w:p>
+        </w:tc>
+        <w:tc>
+          <w:tcPr>
+            <w:shd w:fill="434343" w:val="clear"/>
+            <w:tcMar>
+              <w:top w:w="100.0" w:type="dxa"/>
+              <w:left w:w="100.0" w:type="dxa"/>
+              <w:bottom w:w="100.0" w:type="dxa"/>
+              <w:right w:w="100.0" w:type="dxa"/>
+            </w:tcMar>
+            <w:vAlign w:val="top"/>
+          </w:tcPr>
+          <w:p>
+            <w:pPr>
+              <w:widowControl w:val="0"/>
+              <w:spacing w:line="240" w:lineRule="auto"/>
+              <w:rPr>
+                <w:color w:val="ffffff"/>
+              </w:rPr>
+            </w:pPr>
+            <w:r>
+              <w:rPr>
+                <w:color w:val="ffffff"/>
+                <w:rtl w:val="0"/>
+              </w:rPr>
+              <w:t xml:space="preserve">Impedimentos</w:t>
+            </w:r>
+          </w:p>
+        </w:tc>
+      </w:tr>
+      <w:tr>
+        <w:trPr>
+          <w:cantSplit w:val="0"/>
+          <w:trHeight w:val="420" w:hRule="atLeast"/>
+          <w:tblHeader w:val="0"/>
+        </w:trPr>
+        <w:tc>
+          <w:tcPr>
+            <w:vMerge w:val="continue"/>
+            <w:shd w:fill="434343" w:val="clear"/>
+            <w:tcMar>
+              <w:top w:w="100.0" w:type="dxa"/>
+              <w:left w:w="100.0" w:type="dxa"/>
+              <w:bottom w:w="100.0" w:type="dxa"/>
+              <w:right w:w="100.0" w:type="dxa"/>
+            </w:tcMar>
+            <w:vAlign w:val="top"/>
+          </w:tcPr>
+          <w:p>
+            <w:pPr>
+              <w:widowControl w:val="0"/>
+              <w:spacing w:line="240" w:lineRule="auto"/>
+              <w:rPr/>
+            </w:pPr>
+            <w:r>
+              <w:rPr>
+                <w:rtl w:val="0"/>
+              </w:rPr>
+            </w:r>
+          </w:p>
+        </w:tc>
+        <w:tc>
+          <w:tcPr>
+            <w:shd w:fill="auto" w:val="clear"/>
+            <w:tcMar>
+              <w:top w:w="100.0" w:type="dxa"/>
+              <w:left w:w="100.0" w:type="dxa"/>
+              <w:bottom w:w="100.0" w:type="dxa"/>
+              <w:right w:w="100.0" w:type="dxa"/>
+            </w:tcMar>
+            <w:vAlign w:val="top"/>
+          </w:tcPr>
+          <w:p>
+            <w:pPr>
+              <w:widowControl w:val="0"/>
+              <w:spacing w:line="240" w:lineRule="auto"/>
+              <w:rPr/>
+            </w:pPr>
+            <w:r>
+              <w:rPr>
+                <w:rtl w:val="0"/>
+              </w:rPr>
+            </w:r>
+          </w:p>
+        </w:tc>
+        <w:tc>
+          <w:tcPr>
+            <w:shd w:fill="auto" w:val="clear"/>
+            <w:tcMar>
+              <w:top w:w="100.0" w:type="dxa"/>
+              <w:left w:w="100.0" w:type="dxa"/>
+              <w:bottom w:w="100.0" w:type="dxa"/>
+              <w:right w:w="100.0" w:type="dxa"/>
+            </w:tcMar>
+            <w:vAlign w:val="top"/>
+          </w:tcPr>
+          <w:p>
+            <w:pPr>
+              <w:widowControl w:val="0"/>
+              <w:spacing w:line="240" w:lineRule="auto"/>
+              <w:rPr/>
+            </w:pPr>
+            <w:r>
+              <w:rPr>
+                <w:rtl w:val="0"/>
+              </w:rPr>
+            </w:r>
+          </w:p>
+        </w:tc>
+        <w:tc>
+          <w:tcPr>
+            <w:shd w:fill="auto" w:val="clear"/>
+            <w:tcMar>
+              <w:top w:w="100.0" w:type="dxa"/>
+              <w:left w:w="100.0" w:type="dxa"/>
+              <w:bottom w:w="100.0" w:type="dxa"/>
+              <w:right w:w="100.0" w:type="dxa"/>
+            </w:tcMar>
+            <w:vAlign w:val="top"/>
+          </w:tcPr>
+          <w:p>
+            <w:pPr>
+              <w:widowControl w:val="0"/>
+              <w:spacing w:line="240" w:lineRule="auto"/>
+              <w:rPr/>
+            </w:pPr>
+            <w:r>
+              <w:rPr>
+                <w:rtl w:val="0"/>
+              </w:rPr>
+            </w:r>
+          </w:p>
+        </w:tc>
+      </w:tr>
+    </w:tbl>
+    <w:p>
+      <w:pPr>
+        <w:rPr/>
+      </w:pPr>
+      <w:r>
+        <w:rPr>
+          <w:rtl w:val="0"/>
+        </w:rPr>
+      </w:r>
+    </w:p>
+    <w:p>
+      <w:pPr>
+        <w:rPr/>
+      </w:pPr>
+      <w:r>
+        <w:rPr>
+          <w:rtl w:val="0"/>
+        </w:rPr>
+      </w:r>
+    </w:p>
+    <w:tbl>
+      <w:tblPr>
+        <w:tblStyle w:val="Table26"/>
+        <w:tblW w:w="9029.0" w:type="dxa"/>
+        <w:jc w:val="left"/>
+        <w:tblBorders>
+          <w:top w:color="000000" w:space="0" w:sz="8" w:val="single"/>
+          <w:left w:color="000000" w:space="0" w:sz="8" w:val="single"/>
+          <w:bottom w:color="000000" w:space="0" w:sz="8" w:val="single"/>
+          <w:right w:color="000000" w:space="0" w:sz="8" w:val="single"/>
+          <w:insideH w:color="000000" w:space="0" w:sz="8" w:val="single"/>
+          <w:insideV w:color="000000" w:space="0" w:sz="8" w:val="single"/>
+        </w:tblBorders>
+        <w:tblLayout w:type="fixed"/>
+        <w:tblLook w:val="0600"/>
+      </w:tblPr>
+      <w:tblGrid>
+        <w:gridCol w:w="2257.25"/>
+        <w:gridCol w:w="2257.25"/>
+        <w:gridCol w:w="2257.25"/>
+        <w:gridCol w:w="2257.25"/>
+        <w:tblGridChange w:id="0">
+          <w:tblGrid>
+            <w:gridCol w:w="2257.25"/>
+            <w:gridCol w:w="2257.25"/>
+            <w:gridCol w:w="2257.25"/>
+            <w:gridCol w:w="2257.25"/>
+          </w:tblGrid>
+        </w:tblGridChange>
+      </w:tblGrid>
+      <w:tr>
+        <w:trPr>
+          <w:cantSplit w:val="0"/>
+          <w:trHeight w:val="420" w:hRule="atLeast"/>
+          <w:tblHeader w:val="0"/>
+        </w:trPr>
+        <w:tc>
+          <w:tcPr>
+            <w:vMerge w:val="restart"/>
+            <w:shd w:fill="434343" w:val="clear"/>
+            <w:tcMar>
+              <w:top w:w="100.0" w:type="dxa"/>
+              <w:left w:w="100.0" w:type="dxa"/>
+              <w:bottom w:w="100.0" w:type="dxa"/>
+              <w:right w:w="100.0" w:type="dxa"/>
+            </w:tcMar>
+            <w:vAlign w:val="top"/>
+          </w:tcPr>
+          <w:p>
+            <w:pPr>
+              <w:widowControl w:val="0"/>
+              <w:spacing w:line="240" w:lineRule="auto"/>
+              <w:rPr>
+                <w:color w:val="ffffff"/>
+              </w:rPr>
+            </w:pPr>
+            <w:r>
+              <w:rPr>
+                <w:color w:val="ffffff"/>
+                <w:rtl w:val="0"/>
+              </w:rPr>
+              <w:t xml:space="preserve">Dia 22</w:t>
+            </w:r>
+          </w:p>
+          <w:p>
+            <w:pPr>
+              <w:widowControl w:val="0"/>
+              <w:spacing w:line="240" w:lineRule="auto"/>
+              <w:rPr>
+                <w:color w:val="ffffff"/>
+              </w:rPr>
+            </w:pPr>
+            <w:r>
+              <w:rPr>
+                <w:color w:val="ffffff"/>
+                <w:rtl w:val="0"/>
+              </w:rPr>
+              <w:t xml:space="preserve">13/02/2024</w:t>
+            </w:r>
+          </w:p>
+        </w:tc>
+        <w:tc>
+          <w:tcPr>
+            <w:shd w:fill="434343" w:val="clear"/>
+            <w:tcMar>
+              <w:top w:w="100.0" w:type="dxa"/>
+              <w:left w:w="100.0" w:type="dxa"/>
+              <w:bottom w:w="100.0" w:type="dxa"/>
+              <w:right w:w="100.0" w:type="dxa"/>
+            </w:tcMar>
+            <w:vAlign w:val="top"/>
+          </w:tcPr>
+          <w:p>
+            <w:pPr>
+              <w:widowControl w:val="0"/>
+              <w:spacing w:line="240" w:lineRule="auto"/>
+              <w:rPr>
+                <w:color w:val="ffffff"/>
+              </w:rPr>
+            </w:pPr>
+            <w:r>
+              <w:rPr>
+                <w:color w:val="ffffff"/>
+                <w:rtl w:val="0"/>
+              </w:rPr>
+              <w:t xml:space="preserve">Trabajo realizado el día anterior</w:t>
+            </w:r>
+          </w:p>
+        </w:tc>
+        <w:tc>
+          <w:tcPr>
+            <w:shd w:fill="434343" w:val="clear"/>
+            <w:tcMar>
+              <w:top w:w="100.0" w:type="dxa"/>
+              <w:left w:w="100.0" w:type="dxa"/>
+              <w:bottom w:w="100.0" w:type="dxa"/>
+              <w:right w:w="100.0" w:type="dxa"/>
+            </w:tcMar>
+            <w:vAlign w:val="top"/>
+          </w:tcPr>
+          <w:p>
+            <w:pPr>
+              <w:widowControl w:val="0"/>
+              <w:spacing w:line="240" w:lineRule="auto"/>
+              <w:rPr>
+                <w:color w:val="ffffff"/>
+              </w:rPr>
+            </w:pPr>
+            <w:r>
+              <w:rPr>
+                <w:color w:val="ffffff"/>
+                <w:rtl w:val="0"/>
+              </w:rPr>
+              <w:t xml:space="preserve">Trabajo a realizar el día de hoy</w:t>
+            </w:r>
+          </w:p>
+        </w:tc>
+        <w:tc>
+          <w:tcPr>
+            <w:shd w:fill="434343" w:val="clear"/>
+            <w:tcMar>
+              <w:top w:w="100.0" w:type="dxa"/>
+              <w:left w:w="100.0" w:type="dxa"/>
+              <w:bottom w:w="100.0" w:type="dxa"/>
+              <w:right w:w="100.0" w:type="dxa"/>
+            </w:tcMar>
+            <w:vAlign w:val="top"/>
+          </w:tcPr>
+          <w:p>
+            <w:pPr>
+              <w:widowControl w:val="0"/>
+              <w:spacing w:line="240" w:lineRule="auto"/>
+              <w:rPr>
+                <w:color w:val="ffffff"/>
+              </w:rPr>
+            </w:pPr>
+            <w:r>
+              <w:rPr>
+                <w:color w:val="ffffff"/>
+                <w:rtl w:val="0"/>
+              </w:rPr>
+              <w:t xml:space="preserve">Impedimentos</w:t>
+            </w:r>
+          </w:p>
+        </w:tc>
+      </w:tr>
+      <w:tr>
+        <w:trPr>
+          <w:cantSplit w:val="0"/>
+          <w:trHeight w:val="420" w:hRule="atLeast"/>
+          <w:tblHeader w:val="0"/>
+        </w:trPr>
+        <w:tc>
+          <w:tcPr>
+            <w:vMerge w:val="continue"/>
+            <w:shd w:fill="434343" w:val="clear"/>
+            <w:tcMar>
+              <w:top w:w="100.0" w:type="dxa"/>
+              <w:left w:w="100.0" w:type="dxa"/>
+              <w:bottom w:w="100.0" w:type="dxa"/>
+              <w:right w:w="100.0" w:type="dxa"/>
+            </w:tcMar>
+            <w:vAlign w:val="top"/>
+          </w:tcPr>
+          <w:p>
+            <w:pPr>
+              <w:widowControl w:val="0"/>
+              <w:spacing w:line="240" w:lineRule="auto"/>
+              <w:rPr/>
+            </w:pPr>
+            <w:r>
+              <w:rPr>
+                <w:rtl w:val="0"/>
+              </w:rPr>
+            </w:r>
+          </w:p>
+        </w:tc>
+        <w:tc>
+          <w:tcPr>
+            <w:shd w:fill="auto" w:val="clear"/>
+            <w:tcMar>
+              <w:top w:w="100.0" w:type="dxa"/>
+              <w:left w:w="100.0" w:type="dxa"/>
+              <w:bottom w:w="100.0" w:type="dxa"/>
+              <w:right w:w="100.0" w:type="dxa"/>
+            </w:tcMar>
+            <w:vAlign w:val="top"/>
+          </w:tcPr>
+          <w:p>
+            <w:pPr>
+              <w:widowControl w:val="0"/>
+              <w:spacing w:line="240" w:lineRule="auto"/>
+              <w:rPr/>
+            </w:pPr>
+            <w:r>
+              <w:rPr>
+                <w:rtl w:val="0"/>
+              </w:rPr>
+            </w:r>
+          </w:p>
+        </w:tc>
+        <w:tc>
+          <w:tcPr>
+            <w:shd w:fill="auto" w:val="clear"/>
+            <w:tcMar>
+              <w:top w:w="100.0" w:type="dxa"/>
+              <w:left w:w="100.0" w:type="dxa"/>
+              <w:bottom w:w="100.0" w:type="dxa"/>
+              <w:right w:w="100.0" w:type="dxa"/>
+            </w:tcMar>
+            <w:vAlign w:val="top"/>
+          </w:tcPr>
+          <w:p>
+            <w:pPr>
+              <w:widowControl w:val="0"/>
+              <w:spacing w:line="240" w:lineRule="auto"/>
+              <w:rPr/>
+            </w:pPr>
+            <w:r>
+              <w:rPr>
+                <w:rtl w:val="0"/>
+              </w:rPr>
+            </w:r>
+          </w:p>
+        </w:tc>
+        <w:tc>
+          <w:tcPr>
+            <w:shd w:fill="auto" w:val="clear"/>
+            <w:tcMar>
+              <w:top w:w="100.0" w:type="dxa"/>
+              <w:left w:w="100.0" w:type="dxa"/>
+              <w:bottom w:w="100.0" w:type="dxa"/>
+              <w:right w:w="100.0" w:type="dxa"/>
+            </w:tcMar>
+            <w:vAlign w:val="top"/>
+          </w:tcPr>
+          <w:p>
+            <w:pPr>
+              <w:widowControl w:val="0"/>
+              <w:spacing w:line="240" w:lineRule="auto"/>
+              <w:rPr/>
+            </w:pPr>
+            <w:r>
+              <w:rPr>
+                <w:rtl w:val="0"/>
+              </w:rPr>
+            </w:r>
+          </w:p>
+        </w:tc>
+      </w:tr>
+    </w:tbl>
+    <w:p>
+      <w:pPr>
+        <w:rPr/>
+      </w:pPr>
+      <w:r>
+        <w:rPr>
+          <w:rtl w:val="0"/>
+        </w:rPr>
+      </w:r>
+    </w:p>
+    <w:p>
+      <w:pPr>
+        <w:rPr/>
+      </w:pPr>
+      <w:r>
+        <w:rPr>
+          <w:rtl w:val="0"/>
+        </w:rPr>
+      </w:r>
+    </w:p>
+    <w:tbl>
+      <w:tblPr>
+        <w:tblStyle w:val="Table27"/>
+        <w:tblW w:w="9029.0" w:type="dxa"/>
+        <w:jc w:val="left"/>
+        <w:tblBorders>
+          <w:top w:color="000000" w:space="0" w:sz="8" w:val="single"/>
+          <w:left w:color="000000" w:space="0" w:sz="8" w:val="single"/>
+          <w:bottom w:color="000000" w:space="0" w:sz="8" w:val="single"/>
+          <w:right w:color="000000" w:space="0" w:sz="8" w:val="single"/>
+          <w:insideH w:color="000000" w:space="0" w:sz="8" w:val="single"/>
+          <w:insideV w:color="000000" w:space="0" w:sz="8" w:val="single"/>
+        </w:tblBorders>
+        <w:tblLayout w:type="fixed"/>
+        <w:tblLook w:val="0600"/>
+      </w:tblPr>
+      <w:tblGrid>
+        <w:gridCol w:w="2257.25"/>
+        <w:gridCol w:w="2257.25"/>
+        <w:gridCol w:w="2257.25"/>
+        <w:gridCol w:w="2257.25"/>
+        <w:tblGridChange w:id="0">
+          <w:tblGrid>
+            <w:gridCol w:w="2257.25"/>
+            <w:gridCol w:w="2257.25"/>
+            <w:gridCol w:w="2257.25"/>
+            <w:gridCol w:w="2257.25"/>
+          </w:tblGrid>
+        </w:tblGridChange>
+      </w:tblGrid>
+      <w:tr>
+        <w:trPr>
+          <w:cantSplit w:val="0"/>
+          <w:trHeight w:val="420" w:hRule="atLeast"/>
+          <w:tblHeader w:val="0"/>
+        </w:trPr>
+        <w:tc>
+          <w:tcPr>
+            <w:vMerge w:val="restart"/>
+            <w:shd w:fill="434343" w:val="clear"/>
+            <w:tcMar>
+              <w:top w:w="100.0" w:type="dxa"/>
+              <w:left w:w="100.0" w:type="dxa"/>
+              <w:bottom w:w="100.0" w:type="dxa"/>
+              <w:right w:w="100.0" w:type="dxa"/>
+            </w:tcMar>
+            <w:vAlign w:val="top"/>
+          </w:tcPr>
+          <w:p>
+            <w:pPr>
+              <w:widowControl w:val="0"/>
+              <w:spacing w:line="240" w:lineRule="auto"/>
+              <w:rPr>
+                <w:color w:val="ffffff"/>
+              </w:rPr>
+            </w:pPr>
+            <w:r>
+              <w:rPr>
+                <w:color w:val="ffffff"/>
+                <w:rtl w:val="0"/>
+              </w:rPr>
+              <w:t xml:space="preserve">Dia 22</w:t>
+            </w:r>
+          </w:p>
+          <w:p>
+            <w:pPr>
+              <w:widowControl w:val="0"/>
+              <w:spacing w:line="240" w:lineRule="auto"/>
+              <w:rPr>
+                <w:color w:val="ffffff"/>
+              </w:rPr>
+            </w:pPr>
+            <w:r>
+              <w:rPr>
+                <w:color w:val="ffffff"/>
+                <w:rtl w:val="0"/>
+              </w:rPr>
+              <w:t xml:space="preserve">13/02/2024</w:t>
+            </w:r>
+          </w:p>
+        </w:tc>
+        <w:tc>
+          <w:tcPr>
+            <w:shd w:fill="434343" w:val="clear"/>
+            <w:tcMar>
+              <w:top w:w="100.0" w:type="dxa"/>
+              <w:left w:w="100.0" w:type="dxa"/>
+              <w:bottom w:w="100.0" w:type="dxa"/>
+              <w:right w:w="100.0" w:type="dxa"/>
+            </w:tcMar>
+            <w:vAlign w:val="top"/>
+          </w:tcPr>
+          <w:p>
+            <w:pPr>
+              <w:widowControl w:val="0"/>
+              <w:spacing w:line="240" w:lineRule="auto"/>
+              <w:rPr>
+                <w:color w:val="ffffff"/>
+              </w:rPr>
+            </w:pPr>
+            <w:r>
+              <w:rPr>
+                <w:color w:val="ffffff"/>
+                <w:rtl w:val="0"/>
+              </w:rPr>
+              <w:t xml:space="preserve">Trabajo realizado el día anterior</w:t>
+            </w:r>
+          </w:p>
+        </w:tc>
+        <w:tc>
+          <w:tcPr>
+            <w:shd w:fill="434343" w:val="clear"/>
+            <w:tcMar>
+              <w:top w:w="100.0" w:type="dxa"/>
+              <w:left w:w="100.0" w:type="dxa"/>
+              <w:bottom w:w="100.0" w:type="dxa"/>
+              <w:right w:w="100.0" w:type="dxa"/>
+            </w:tcMar>
+            <w:vAlign w:val="top"/>
+          </w:tcPr>
+          <w:p>
+            <w:pPr>
+              <w:widowControl w:val="0"/>
+              <w:spacing w:line="240" w:lineRule="auto"/>
+              <w:rPr>
+                <w:color w:val="ffffff"/>
+              </w:rPr>
+            </w:pPr>
+            <w:r>
+              <w:rPr>
+                <w:color w:val="ffffff"/>
+                <w:rtl w:val="0"/>
+              </w:rPr>
+              <w:t xml:space="preserve">Trabajo a realizar el día de hoy</w:t>
+            </w:r>
+          </w:p>
+        </w:tc>
+        <w:tc>
+          <w:tcPr>
+            <w:shd w:fill="434343" w:val="clear"/>
+            <w:tcMar>
+              <w:top w:w="100.0" w:type="dxa"/>
+              <w:left w:w="100.0" w:type="dxa"/>
+              <w:bottom w:w="100.0" w:type="dxa"/>
+              <w:right w:w="100.0" w:type="dxa"/>
+            </w:tcMar>
+            <w:vAlign w:val="top"/>
+          </w:tcPr>
+          <w:p>
+            <w:pPr>
+              <w:widowControl w:val="0"/>
+              <w:spacing w:line="240" w:lineRule="auto"/>
+              <w:rPr>
+                <w:color w:val="ffffff"/>
+              </w:rPr>
+            </w:pPr>
+            <w:r>
+              <w:rPr>
+                <w:color w:val="ffffff"/>
+                <w:rtl w:val="0"/>
+              </w:rPr>
+              <w:t xml:space="preserve">Impedimentos</w:t>
+            </w:r>
+          </w:p>
+        </w:tc>
+      </w:tr>
+      <w:tr>
+        <w:trPr>
+          <w:cantSplit w:val="0"/>
+          <w:trHeight w:val="420" w:hRule="atLeast"/>
+          <w:tblHeader w:val="0"/>
+        </w:trPr>
+        <w:tc>
+          <w:tcPr>
+            <w:vMerge w:val="continue"/>
+            <w:shd w:fill="434343" w:val="clear"/>
+            <w:tcMar>
+              <w:top w:w="100.0" w:type="dxa"/>
+              <w:left w:w="100.0" w:type="dxa"/>
+              <w:bottom w:w="100.0" w:type="dxa"/>
+              <w:right w:w="100.0" w:type="dxa"/>
+            </w:tcMar>
+            <w:vAlign w:val="top"/>
+          </w:tcPr>
+          <w:p>
+            <w:pPr>
+              <w:widowControl w:val="0"/>
+              <w:spacing w:line="240" w:lineRule="auto"/>
+              <w:rPr/>
+            </w:pPr>
+            <w:r>
+              <w:rPr>
+                <w:rtl w:val="0"/>
+              </w:rPr>
+            </w:r>
+          </w:p>
+        </w:tc>
+        <w:tc>
+          <w:tcPr>
+            <w:shd w:fill="auto" w:val="clear"/>
+            <w:tcMar>
+              <w:top w:w="100.0" w:type="dxa"/>
+              <w:left w:w="100.0" w:type="dxa"/>
+              <w:bottom w:w="100.0" w:type="dxa"/>
+              <w:right w:w="100.0" w:type="dxa"/>
+            </w:tcMar>
+            <w:vAlign w:val="top"/>
+          </w:tcPr>
+          <w:p>
+            <w:pPr>
+              <w:widowControl w:val="0"/>
+              <w:spacing w:line="240" w:lineRule="auto"/>
+              <w:rPr/>
+            </w:pPr>
+            <w:r>
+              <w:rPr>
+                <w:rtl w:val="0"/>
+              </w:rPr>
+            </w:r>
+          </w:p>
+        </w:tc>
+        <w:tc>
+          <w:tcPr>
+            <w:shd w:fill="auto" w:val="clear"/>
+            <w:tcMar>
+              <w:top w:w="100.0" w:type="dxa"/>
+              <w:left w:w="100.0" w:type="dxa"/>
+              <w:bottom w:w="100.0" w:type="dxa"/>
+              <w:right w:w="100.0" w:type="dxa"/>
+            </w:tcMar>
+            <w:vAlign w:val="top"/>
+          </w:tcPr>
+          <w:p>
+            <w:pPr>
+              <w:widowControl w:val="0"/>
+              <w:spacing w:line="240" w:lineRule="auto"/>
+              <w:rPr/>
+            </w:pPr>
+            <w:r>
+              <w:rPr>
+                <w:rtl w:val="0"/>
+              </w:rPr>
+            </w:r>
+          </w:p>
+        </w:tc>
+        <w:tc>
+          <w:tcPr>
+            <w:shd w:fill="auto" w:val="clear"/>
+            <w:tcMar>
+              <w:top w:w="100.0" w:type="dxa"/>
+              <w:left w:w="100.0" w:type="dxa"/>
+              <w:bottom w:w="100.0" w:type="dxa"/>
+              <w:right w:w="100.0" w:type="dxa"/>
+            </w:tcMar>
+            <w:vAlign w:val="top"/>
+          </w:tcPr>
+          <w:p>
+            <w:pPr>
+              <w:widowControl w:val="0"/>
+              <w:spacing w:line="240" w:lineRule="auto"/>
+              <w:rPr/>
+            </w:pPr>
+            <w:r>
+              <w:rPr>
+                <w:rtl w:val="0"/>
+              </w:rPr>
+            </w:r>
+          </w:p>
+        </w:tc>
+      </w:tr>
+    </w:tbl>
+    <w:p>
+      <w:pPr>
+        <w:rPr/>
+      </w:pPr>
+      <w:r>
+        <w:rPr>
+          <w:rtl w:val="0"/>
+        </w:rPr>
+      </w:r>
+    </w:p>
     <w:p>
       <w:pPr>
         <w:rPr/>
@@ -7638,6 +10432,110 @@
       </w:tblCellMar>
     </w:tblPr>
   </w:style>
+  <w:style w:type="table" w:styleId="Table20">
+    <w:basedOn w:val="TableNormal"/>
+    <w:tblPr>
+      <w:tblStyleRowBandSize w:val="1"/>
+      <w:tblStyleColBandSize w:val="1"/>
+      <w:tblCellMar>
+        <w:top w:w="100.0" w:type="dxa"/>
+        <w:left w:w="100.0" w:type="dxa"/>
+        <w:bottom w:w="100.0" w:type="dxa"/>
+        <w:right w:w="100.0" w:type="dxa"/>
+      </w:tblCellMar>
+    </w:tblPr>
+  </w:style>
+  <w:style w:type="table" w:styleId="Table21">
+    <w:basedOn w:val="TableNormal"/>
+    <w:tblPr>
+      <w:tblStyleRowBandSize w:val="1"/>
+      <w:tblStyleColBandSize w:val="1"/>
+      <w:tblCellMar>
+        <w:top w:w="100.0" w:type="dxa"/>
+        <w:left w:w="100.0" w:type="dxa"/>
+        <w:bottom w:w="100.0" w:type="dxa"/>
+        <w:right w:w="100.0" w:type="dxa"/>
+      </w:tblCellMar>
+    </w:tblPr>
+  </w:style>
+  <w:style w:type="table" w:styleId="Table22">
+    <w:basedOn w:val="TableNormal"/>
+    <w:tblPr>
+      <w:tblStyleRowBandSize w:val="1"/>
+      <w:tblStyleColBandSize w:val="1"/>
+      <w:tblCellMar>
+        <w:top w:w="100.0" w:type="dxa"/>
+        <w:left w:w="100.0" w:type="dxa"/>
+        <w:bottom w:w="100.0" w:type="dxa"/>
+        <w:right w:w="100.0" w:type="dxa"/>
+      </w:tblCellMar>
+    </w:tblPr>
+  </w:style>
+  <w:style w:type="table" w:styleId="Table23">
+    <w:basedOn w:val="TableNormal"/>
+    <w:tblPr>
+      <w:tblStyleRowBandSize w:val="1"/>
+      <w:tblStyleColBandSize w:val="1"/>
+      <w:tblCellMar>
+        <w:top w:w="100.0" w:type="dxa"/>
+        <w:left w:w="100.0" w:type="dxa"/>
+        <w:bottom w:w="100.0" w:type="dxa"/>
+        <w:right w:w="100.0" w:type="dxa"/>
+      </w:tblCellMar>
+    </w:tblPr>
+  </w:style>
+  <w:style w:type="table" w:styleId="Table24">
+    <w:basedOn w:val="TableNormal"/>
+    <w:tblPr>
+      <w:tblStyleRowBandSize w:val="1"/>
+      <w:tblStyleColBandSize w:val="1"/>
+      <w:tblCellMar>
+        <w:top w:w="100.0" w:type="dxa"/>
+        <w:left w:w="100.0" w:type="dxa"/>
+        <w:bottom w:w="100.0" w:type="dxa"/>
+        <w:right w:w="100.0" w:type="dxa"/>
+      </w:tblCellMar>
+    </w:tblPr>
+  </w:style>
+  <w:style w:type="table" w:styleId="Table25">
+    <w:basedOn w:val="TableNormal"/>
+    <w:tblPr>
+      <w:tblStyleRowBandSize w:val="1"/>
+      <w:tblStyleColBandSize w:val="1"/>
+      <w:tblCellMar>
+        <w:top w:w="100.0" w:type="dxa"/>
+        <w:left w:w="100.0" w:type="dxa"/>
+        <w:bottom w:w="100.0" w:type="dxa"/>
+        <w:right w:w="100.0" w:type="dxa"/>
+      </w:tblCellMar>
+    </w:tblPr>
+  </w:style>
+  <w:style w:type="table" w:styleId="Table26">
+    <w:basedOn w:val="TableNormal"/>
+    <w:tblPr>
+      <w:tblStyleRowBandSize w:val="1"/>
+      <w:tblStyleColBandSize w:val="1"/>
+      <w:tblCellMar>
+        <w:top w:w="100.0" w:type="dxa"/>
+        <w:left w:w="100.0" w:type="dxa"/>
+        <w:bottom w:w="100.0" w:type="dxa"/>
+        <w:right w:w="100.0" w:type="dxa"/>
+      </w:tblCellMar>
+    </w:tblPr>
+  </w:style>
+  <w:style w:type="table" w:styleId="Table27">
+    <w:basedOn w:val="TableNormal"/>
+    <w:tblPr>
+      <w:tblStyleRowBandSize w:val="1"/>
+      <w:tblStyleColBandSize w:val="1"/>
+      <w:tblCellMar>
+        <w:top w:w="100.0" w:type="dxa"/>
+        <w:left w:w="100.0" w:type="dxa"/>
+        <w:bottom w:w="100.0" w:type="dxa"/>
+        <w:right w:w="100.0" w:type="dxa"/>
+      </w:tblCellMar>
+    </w:tblPr>
+  </w:style>
 </w:styles>
 </file>
 

</xml_diff>